<commit_message>
updated release notes for version 2.2.0
</commit_message>
<xml_diff>
--- a/doc/Release Notes and Manuals.docx
+++ b/doc/Release Notes and Manuals.docx
@@ -3245,32 +3245,47 @@
               </w:rPr>
               <w:t>Release Notes update</w:t>
             </w:r>
-            <w:bookmarkStart w:id="2" w:name="_GoBack"/>
-            <w:bookmarkEnd w:id="2"/>
           </w:p>
         </w:tc>
       </w:tr>
     </w:tbl>
     <w:p>
-      <w:bookmarkStart w:id="3" w:name="_Toc246483775"/>
+      <w:bookmarkStart w:id="2" w:name="_Toc246483775"/>
     </w:p>
     <w:p>
       <w:pPr>
         <w:pStyle w:val="Heading1"/>
       </w:pPr>
-      <w:bookmarkStart w:id="4" w:name="_Toc314732298"/>
+      <w:bookmarkStart w:id="3" w:name="_Toc314732298"/>
       <w:r>
         <w:t>Authorizing Document</w:t>
       </w:r>
+      <w:bookmarkEnd w:id="3"/>
+    </w:p>
+    <w:p>
+      <w:proofErr w:type="gramStart"/>
+      <w:r>
+        <w:t>None</w:t>
+      </w:r>
+      <w:r>
+        <w:t>.</w:t>
+      </w:r>
+      <w:proofErr w:type="gramEnd"/>
+    </w:p>
+    <w:p>
+      <w:pPr>
+        <w:pStyle w:val="Heading1"/>
+      </w:pPr>
+      <w:bookmarkStart w:id="4" w:name="_Toc314732299"/>
+      <w:r>
+        <w:t>Authorized Documents</w:t>
+      </w:r>
       <w:bookmarkEnd w:id="4"/>
     </w:p>
     <w:p>
       <w:proofErr w:type="gramStart"/>
       <w:r>
-        <w:t>None</w:t>
-      </w:r>
-      <w:r>
-        <w:t>.</w:t>
+        <w:t>None.</w:t>
       </w:r>
       <w:proofErr w:type="gramEnd"/>
     </w:p>
@@ -3278,9 +3293,9 @@
       <w:pPr>
         <w:pStyle w:val="Heading1"/>
       </w:pPr>
-      <w:bookmarkStart w:id="5" w:name="_Toc314732299"/>
-      <w:r>
-        <w:t>Authorized Documents</w:t>
+      <w:bookmarkStart w:id="5" w:name="_Toc314732300"/>
+      <w:r>
+        <w:t>Authorized Committees and Boards</w:t>
       </w:r>
       <w:bookmarkEnd w:id="5"/>
     </w:p>
@@ -3293,40 +3308,23 @@
     </w:p>
     <w:p>
       <w:pPr>
+        <w:pStyle w:val="Heading7"/>
+      </w:pPr>
+      <w:r>
+        <w:br w:type="page"/>
+      </w:r>
+    </w:p>
+    <w:p>
+      <w:pPr>
         <w:pStyle w:val="Heading1"/>
       </w:pPr>
-      <w:bookmarkStart w:id="6" w:name="_Toc314732300"/>
-      <w:r>
-        <w:t>Authorized Committees and Boards</w:t>
-      </w:r>
-      <w:bookmarkEnd w:id="6"/>
-    </w:p>
-    <w:p>
-      <w:proofErr w:type="gramStart"/>
-      <w:r>
-        <w:t>None.</w:t>
-      </w:r>
-      <w:proofErr w:type="gramEnd"/>
-    </w:p>
-    <w:p>
-      <w:pPr>
-        <w:pStyle w:val="Heading7"/>
-      </w:pPr>
-      <w:r>
-        <w:br w:type="page"/>
-      </w:r>
-    </w:p>
-    <w:p>
-      <w:pPr>
-        <w:pStyle w:val="Heading1"/>
-      </w:pPr>
-      <w:bookmarkStart w:id="7" w:name="_Toc314732301"/>
-      <w:bookmarkStart w:id="8" w:name="_Toc314468792"/>
+      <w:bookmarkStart w:id="6" w:name="_Toc314732301"/>
+      <w:bookmarkStart w:id="7" w:name="_Toc314468792"/>
       <w:r>
         <w:lastRenderedPageBreak/>
         <w:t>Release Notes</w:t>
       </w:r>
-      <w:bookmarkEnd w:id="7"/>
+      <w:bookmarkEnd w:id="6"/>
     </w:p>
     <w:p>
       <w:proofErr w:type="spellStart"/>
@@ -3339,11 +3337,14 @@
       </w:r>
       <w:proofErr w:type="gramStart"/>
       <w:r>
-        <w:t>2.1.1  Date</w:t>
+        <w:t>2.2.0  Date</w:t>
       </w:r>
       <w:proofErr w:type="gramEnd"/>
       <w:r>
-        <w:t>: 07-Jun-12</w:t>
+        <w:t>: 09-Jul</w:t>
+      </w:r>
+      <w:r>
+        <w:t>-12</w:t>
       </w:r>
     </w:p>
     <w:p>
@@ -3361,7 +3362,7 @@
         </w:numPr>
       </w:pPr>
       <w:r>
-        <w:t>added tag select</w:t>
+        <w:t>WebDAV was removed</w:t>
       </w:r>
     </w:p>
     <w:p>
@@ -3373,26 +3374,7 @@
         </w:numPr>
       </w:pPr>
       <w:r>
-        <w:t>view of properties th</w:t>
-      </w:r>
-      <w:r>
-        <w:t xml:space="preserve">at have </w:t>
-      </w:r>
-      <w:proofErr w:type="spellStart"/>
-      <w:r>
-        <w:t>attr</w:t>
-      </w:r>
-      <w:proofErr w:type="spellEnd"/>
-      <w:r>
-        <w:t xml:space="preserve"> "id" and "</w:t>
-      </w:r>
-      <w:proofErr w:type="spellStart"/>
-      <w:r>
-        <w:t>url</w:t>
-      </w:r>
-      <w:proofErr w:type="spellEnd"/>
-      <w:r>
-        <w:t>"</w:t>
+        <w:t>Repository was put behind service</w:t>
       </w:r>
     </w:p>
     <w:p>
@@ -3404,6 +3386,151 @@
         </w:numPr>
       </w:pPr>
       <w:r>
+        <w:t>Added version to client front page</w:t>
+      </w:r>
+    </w:p>
+    <w:p>
+      <w:pPr>
+        <w:pStyle w:val="ListParagraph"/>
+        <w:numPr>
+          <w:ilvl w:val="0"/>
+          <w:numId w:val="28"/>
+        </w:numPr>
+      </w:pPr>
+      <w:r>
+        <w:t xml:space="preserve">Added link to “issues”, link defined in </w:t>
+      </w:r>
+      <w:proofErr w:type="spellStart"/>
+      <w:r>
+        <w:t>config</w:t>
+      </w:r>
+      <w:proofErr w:type="spellEnd"/>
+    </w:p>
+    <w:p>
+      <w:pPr>
+        <w:pStyle w:val="ListParagraph"/>
+        <w:numPr>
+          <w:ilvl w:val="0"/>
+          <w:numId w:val="28"/>
+        </w:numPr>
+      </w:pPr>
+      <w:r>
+        <w:t xml:space="preserve">Changed </w:t>
+      </w:r>
+      <w:proofErr w:type="spellStart"/>
+      <w:r>
+        <w:t>jndi</w:t>
+      </w:r>
+      <w:proofErr w:type="spellEnd"/>
+      <w:r>
+        <w:t xml:space="preserve"> names</w:t>
+      </w:r>
+    </w:p>
+    <w:p>
+      <w:pPr>
+        <w:pStyle w:val="ListParagraph"/>
+        <w:numPr>
+          <w:ilvl w:val="0"/>
+          <w:numId w:val="28"/>
+        </w:numPr>
+      </w:pPr>
+      <w:r>
+        <w:t xml:space="preserve">Added </w:t>
+      </w:r>
+      <w:r>
+        <w:t>Cross-origin resource sharing</w:t>
+      </w:r>
+      <w:r>
+        <w:t xml:space="preserve"> (</w:t>
+      </w:r>
+      <w:proofErr w:type="spellStart"/>
+      <w:r>
+        <w:t>Cors</w:t>
+      </w:r>
+      <w:proofErr w:type="spellEnd"/>
+      <w:r>
+        <w:t>) to service</w:t>
+      </w:r>
+      <w:bookmarkStart w:id="8" w:name="_GoBack"/>
+      <w:bookmarkEnd w:id="8"/>
+    </w:p>
+    <w:p/>
+    <w:p>
+      <w:proofErr w:type="spellStart"/>
+      <w:r>
+        <w:t>Olog</w:t>
+      </w:r>
+      <w:proofErr w:type="spellEnd"/>
+      <w:r>
+        <w:t xml:space="preserve"> Version </w:t>
+      </w:r>
+      <w:proofErr w:type="gramStart"/>
+      <w:r>
+        <w:t>2.1.1  Date</w:t>
+      </w:r>
+      <w:proofErr w:type="gramEnd"/>
+      <w:r>
+        <w:t>: 07-Jun-12</w:t>
+      </w:r>
+    </w:p>
+    <w:p>
+      <w:r>
+        <w:tab/>
+        <w:t>Summary of Changes from Previous Version</w:t>
+      </w:r>
+    </w:p>
+    <w:p>
+      <w:pPr>
+        <w:pStyle w:val="ListParagraph"/>
+        <w:numPr>
+          <w:ilvl w:val="0"/>
+          <w:numId w:val="28"/>
+        </w:numPr>
+      </w:pPr>
+      <w:r>
+        <w:t>added tag select</w:t>
+      </w:r>
+    </w:p>
+    <w:p>
+      <w:pPr>
+        <w:pStyle w:val="ListParagraph"/>
+        <w:numPr>
+          <w:ilvl w:val="0"/>
+          <w:numId w:val="28"/>
+        </w:numPr>
+      </w:pPr>
+      <w:r>
+        <w:t>view of properties th</w:t>
+      </w:r>
+      <w:r>
+        <w:t xml:space="preserve">at have </w:t>
+      </w:r>
+      <w:proofErr w:type="spellStart"/>
+      <w:r>
+        <w:t>attr</w:t>
+      </w:r>
+      <w:proofErr w:type="spellEnd"/>
+      <w:r>
+        <w:t xml:space="preserve"> "id" and "</w:t>
+      </w:r>
+      <w:proofErr w:type="spellStart"/>
+      <w:r>
+        <w:t>url</w:t>
+      </w:r>
+      <w:proofErr w:type="spellEnd"/>
+      <w:r>
+        <w:t>"</w:t>
+      </w:r>
+    </w:p>
+    <w:p>
+      <w:pPr>
+        <w:pStyle w:val="ListParagraph"/>
+        <w:numPr>
+          <w:ilvl w:val="0"/>
+          <w:numId w:val="28"/>
+        </w:numPr>
+      </w:pPr>
+      <w:r>
         <w:t xml:space="preserve"> a single entry view</w:t>
       </w:r>
     </w:p>
@@ -3693,6 +3820,7 @@
         </w:numPr>
       </w:pPr>
       <w:r>
+        <w:lastRenderedPageBreak/>
         <w:t>Pagination links added to top of main page</w:t>
       </w:r>
     </w:p>
@@ -3809,7 +3937,6 @@
         </w:numPr>
       </w:pPr>
       <w:r>
-        <w:lastRenderedPageBreak/>
         <w:t>Queries results in parent created date order</w:t>
       </w:r>
     </w:p>
@@ -4131,6 +4258,7 @@
       </w:pPr>
       <w:bookmarkStart w:id="9" w:name="_Toc314732302"/>
       <w:r>
+        <w:lastRenderedPageBreak/>
         <w:t>Web Application</w:t>
       </w:r>
       <w:bookmarkEnd w:id="9"/>
@@ -4143,7 +4271,7 @@
       <w:r>
         <w:t>Introduction</w:t>
       </w:r>
-      <w:bookmarkEnd w:id="8"/>
+      <w:bookmarkEnd w:id="7"/>
       <w:bookmarkEnd w:id="10"/>
     </w:p>
     <w:p>
@@ -4162,12 +4290,11 @@
       </w:pPr>
       <w:bookmarkStart w:id="11" w:name="_Toc314732304"/>
       <w:r>
-        <w:lastRenderedPageBreak/>
         <w:t>Getting Started</w:t>
       </w:r>
       <w:bookmarkEnd w:id="11"/>
     </w:p>
-    <w:bookmarkEnd w:id="3"/>
+    <w:bookmarkEnd w:id="2"/>
     <w:p>
       <w:proofErr w:type="spellStart"/>
       <w:r>
@@ -4252,6 +4379,7 @@
         <w:rPr>
           <w:noProof/>
         </w:rPr>
+        <w:lastRenderedPageBreak/>
         <w:drawing>
           <wp:inline distT="0" distB="0" distL="0" distR="0" wp14:anchorId="674D6B03" wp14:editId="200F4183">
             <wp:extent cx="5943600" cy="2718435"/>
@@ -4291,7 +4419,6 @@
     </w:p>
     <w:p>
       <w:r>
-        <w:lastRenderedPageBreak/>
         <w:t>Upon successful authentication you will see your username next to a “Sign out” link near the top right of the page.</w:t>
       </w:r>
     </w:p>
@@ -11751,7 +11878,7 @@
         <w:sz w:val="20"/>
         <w:szCs w:val="20"/>
       </w:rPr>
-      <w:t>3</w:t>
+      <w:t>4</w:t>
     </w:r>
     <w:r>
       <w:rPr>
@@ -11933,27 +12060,14 @@
     <w:r>
       <w:tab/>
     </w:r>
-    <w:r>
-      <w:fldChar w:fldCharType="begin"/>
-    </w:r>
-    <w:r>
-      <w:instrText xml:space="preserve"> FILENAME   \* MERGEFORMAT </w:instrText>
-    </w:r>
-    <w:r>
-      <w:fldChar w:fldCharType="separate"/>
-    </w:r>
-    <w:r>
-      <w:rPr>
-        <w:noProof/>
-      </w:rPr>
-      <w:t>Document2</w:t>
-    </w:r>
-    <w:r>
-      <w:rPr>
-        <w:noProof/>
-      </w:rPr>
-      <w:fldChar w:fldCharType="end"/>
-    </w:r>
+    <w:fldSimple w:instr=" FILENAME   \* MERGEFORMAT ">
+      <w:r>
+        <w:rPr>
+          <w:noProof/>
+        </w:rPr>
+        <w:t>Document2</w:t>
+      </w:r>
+    </w:fldSimple>
     <w:r>
       <w:t xml:space="preserve">  </w:t>
     </w:r>
@@ -20904,9 +21018,8 @@
     <w:panose1 w:val="020B0604030504040204"/>
     <w:charset w:val="00"/>
     <w:family w:val="swiss"/>
-    <w:notTrueType/>
     <w:pitch w:val="variable"/>
-    <w:sig w:usb0="00000003" w:usb1="00000000" w:usb2="00000000" w:usb3="00000000" w:csb0="00000001" w:csb1="00000000"/>
+    <w:sig w:usb0="E1002EFF" w:usb1="C000605B" w:usb2="00000029" w:usb3="00000000" w:csb0="000101FF" w:csb1="00000000"/>
   </w:font>
   <w:font w:name="Arial Narrow">
     <w:panose1 w:val="020B0606020202030204"/>
@@ -20945,6 +21058,7 @@
     <w:rsid w:val="009226B8"/>
     <w:rsid w:val="00A0693E"/>
     <w:rsid w:val="00A84A54"/>
+    <w:rsid w:val="00BE7560"/>
     <w:rsid w:val="00D15B5F"/>
     <w:rsid w:val="00EC6779"/>
     <w:rsid w:val="00F37784"/>
@@ -20967,7 +21081,6 @@
   <w:clrSchemeMapping w:bg1="light1" w:t1="dark1" w:bg2="light2" w:t2="dark2" w:accent1="accent1" w:accent2="accent2" w:accent3="accent3" w:accent4="accent4" w:accent5="accent5" w:accent6="accent6" w:hyperlink="hyperlink" w:followedHyperlink="followedHyperlink"/>
   <w:decimalSymbol w:val="."/>
   <w:listSeparator w:val=","/>
-  <w14:docId w14:val="7A27FD2E"/>
 </w:settings>
 </file>
 
@@ -21713,19 +21826,6 @@
 </file>
 
 <file path=customXml/item3.xml><?xml version="1.0" encoding="utf-8"?>
-<p:properties xmlns:p="http://schemas.microsoft.com/office/2006/metadata/properties" xmlns:xsi="http://www.w3.org/2001/XMLSchema-instance">
-  <documentManagement>
-    <Document_x0020_Number xmlns="f6dce8c0-6a59-4453-abdb-9ba97790598e">1748</Document_x0020_Number>
-    <Formatted_x0020_Sequence_x0020_Number xmlns="51b9806a-5185-426e-8026-9f8401f8c974">000192</Formatted_x0020_Sequence_x0020_Number>
-    <WBS_x0020_Abbreviation xmlns="51b9806a-5185-426e-8026-9f8401f8c974">Z00000</WBS_x0020_Abbreviation>
-    <Tags xmlns="51b9806a-5185-426e-8026-9f8401f8c974"/>
-    <Identifier xmlns="51b9806a-5185-426e-8026-9f8401f8c974">AD</Identifier>
-    <Formatted_x0020_Revision xmlns="51b9806a-5185-426e-8026-9f8401f8c974">001</Formatted_x0020_Revision>
-  </documentManagement>
-</p:properties>
-</file>
-
-<file path=customXml/item4.xml><?xml version="1.0" encoding="utf-8"?>
 <ct:contentTypeSchema xmlns:ct="http://schemas.microsoft.com/office/2006/metadata/contentType" xmlns:ma="http://schemas.microsoft.com/office/2006/metadata/properties/metaAttributes" ct:_="" ma:_="" ma:contentTypeName="Controlled Document" ma:contentTypeID="0x0101005B1FD2F7289FF44494593DF6B04CC580" ma:contentTypeVersion="28" ma:contentTypeDescription="Create a new document." ma:contentTypeScope="" ma:versionID="e6c8d34173b52fe567da0d363e8c8401">
   <xsd:schema xmlns:xsd="http://www.w3.org/2001/XMLSchema" xmlns:xs="http://www.w3.org/2001/XMLSchema" xmlns:p="http://schemas.microsoft.com/office/2006/metadata/properties" xmlns:ns4="f6dce8c0-6a59-4453-abdb-9ba97790598e" xmlns:ns5="51b9806a-5185-426e-8026-9f8401f8c974" targetNamespace="http://schemas.microsoft.com/office/2006/metadata/properties" ma:root="true" ma:fieldsID="8cb569d33e91fd22b131ff2a4a6e2f9f" ns4:_="" ns5:_="">
     <xsd:import namespace="f6dce8c0-6a59-4453-abdb-9ba97790598e"/>
@@ -21900,6 +22000,19 @@
 </ct:contentTypeSchema>
 </file>
 
+<file path=customXml/item4.xml><?xml version="1.0" encoding="utf-8"?>
+<p:properties xmlns:p="http://schemas.microsoft.com/office/2006/metadata/properties" xmlns:xsi="http://www.w3.org/2001/XMLSchema-instance">
+  <documentManagement>
+    <Document_x0020_Number xmlns="f6dce8c0-6a59-4453-abdb-9ba97790598e">1748</Document_x0020_Number>
+    <Formatted_x0020_Sequence_x0020_Number xmlns="51b9806a-5185-426e-8026-9f8401f8c974">000192</Formatted_x0020_Sequence_x0020_Number>
+    <WBS_x0020_Abbreviation xmlns="51b9806a-5185-426e-8026-9f8401f8c974">Z00000</WBS_x0020_Abbreviation>
+    <Tags xmlns="51b9806a-5185-426e-8026-9f8401f8c974"/>
+    <Identifier xmlns="51b9806a-5185-426e-8026-9f8401f8c974">AD</Identifier>
+    <Formatted_x0020_Revision xmlns="51b9806a-5185-426e-8026-9f8401f8c974">001</Formatted_x0020_Revision>
+  </documentManagement>
+</p:properties>
+</file>
+
 <file path=customXml/item5.xml><?xml version="1.0" encoding="utf-8"?>
 <b:Sources xmlns:b="http://schemas.openxmlformats.org/officeDocument/2006/bibliography" xmlns="http://schemas.openxmlformats.org/officeDocument/2006/bibliography" SelectedStyle="\APA.XSL" StyleName="APA"/>
 </file>
@@ -21921,16 +22034,6 @@
 </file>
 
 <file path=customXml/itemProps3.xml><?xml version="1.0" encoding="utf-8"?>
-<ds:datastoreItem xmlns:ds="http://schemas.openxmlformats.org/officeDocument/2006/customXml" ds:itemID="{FB7DECCD-C5BE-4F5D-9C73-A44898F16C12}">
-  <ds:schemaRefs>
-    <ds:schemaRef ds:uri="http://schemas.microsoft.com/office/2006/metadata/properties"/>
-    <ds:schemaRef ds:uri="f6dce8c0-6a59-4453-abdb-9ba97790598e"/>
-    <ds:schemaRef ds:uri="51b9806a-5185-426e-8026-9f8401f8c974"/>
-  </ds:schemaRefs>
-</ds:datastoreItem>
-</file>
-
-<file path=customXml/itemProps4.xml><?xml version="1.0" encoding="utf-8"?>
 <ds:datastoreItem xmlns:ds="http://schemas.openxmlformats.org/officeDocument/2006/customXml" ds:itemID="{CDA8BE01-3595-4F27-A9F9-09FAE91360AD}">
   <ds:schemaRefs>
     <ds:schemaRef ds:uri="http://schemas.microsoft.com/office/2006/metadata/contentType"/>
@@ -21949,8 +22052,18 @@
 </ds:datastoreItem>
 </file>
 
+<file path=customXml/itemProps4.xml><?xml version="1.0" encoding="utf-8"?>
+<ds:datastoreItem xmlns:ds="http://schemas.openxmlformats.org/officeDocument/2006/customXml" ds:itemID="{FB7DECCD-C5BE-4F5D-9C73-A44898F16C12}">
+  <ds:schemaRefs>
+    <ds:schemaRef ds:uri="http://schemas.microsoft.com/office/2006/metadata/properties"/>
+    <ds:schemaRef ds:uri="f6dce8c0-6a59-4453-abdb-9ba97790598e"/>
+    <ds:schemaRef ds:uri="51b9806a-5185-426e-8026-9f8401f8c974"/>
+  </ds:schemaRefs>
+</ds:datastoreItem>
+</file>
+
 <file path=customXml/itemProps5.xml><?xml version="1.0" encoding="utf-8"?>
-<ds:datastoreItem xmlns:ds="http://schemas.openxmlformats.org/officeDocument/2006/customXml" ds:itemID="{07181C5D-852A-4CA6-A272-B5CD788C27F0}">
+<ds:datastoreItem xmlns:ds="http://schemas.openxmlformats.org/officeDocument/2006/customXml" ds:itemID="{1C7CB428-12E7-4157-B371-3421BF6B04C3}">
   <ds:schemaRefs>
     <ds:schemaRef ds:uri="http://schemas.openxmlformats.org/officeDocument/2006/bibliography"/>
   </ds:schemaRefs>

</xml_diff>

<commit_message>
updated service api in docs
</commit_message>
<xml_diff>
--- a/doc/Release Notes and Manuals.docx
+++ b/doc/Release Notes and Manuals.docx
@@ -3341,10 +3341,7 @@
       </w:r>
       <w:proofErr w:type="gramEnd"/>
       <w:r>
-        <w:t>: 09-Jul</w:t>
-      </w:r>
-      <w:r>
-        <w:t>-12</w:t>
+        <w:t>: 09-Jul-12</w:t>
       </w:r>
     </w:p>
     <w:p>
@@ -3451,33 +3448,6 @@
       <w:r>
         <w:t>) to service</w:t>
       </w:r>
-      <w:bookmarkStart w:id="8" w:name="_GoBack"/>
-      <w:bookmarkEnd w:id="8"/>
-    </w:p>
-    <w:p/>
-    <w:p>
-      <w:proofErr w:type="spellStart"/>
-      <w:r>
-        <w:t>Olog</w:t>
-      </w:r>
-      <w:proofErr w:type="spellEnd"/>
-      <w:r>
-        <w:t xml:space="preserve"> Version </w:t>
-      </w:r>
-      <w:proofErr w:type="gramStart"/>
-      <w:r>
-        <w:t>2.1.1  Date</w:t>
-      </w:r>
-      <w:proofErr w:type="gramEnd"/>
-      <w:r>
-        <w:t>: 07-Jun-12</w:t>
-      </w:r>
-    </w:p>
-    <w:p>
-      <w:r>
-        <w:tab/>
-        <w:t>Summary of Changes from Previous Version</w:t>
-      </w:r>
     </w:p>
     <w:p>
       <w:pPr>
@@ -3488,7 +3458,34 @@
         </w:numPr>
       </w:pPr>
       <w:r>
-        <w:t>added tag select</w:t>
+        <w:t>Put the making of thumbnails behind the service</w:t>
+      </w:r>
+      <w:bookmarkStart w:id="8" w:name="_GoBack"/>
+      <w:bookmarkEnd w:id="8"/>
+    </w:p>
+    <w:p/>
+    <w:p>
+      <w:proofErr w:type="spellStart"/>
+      <w:r>
+        <w:t>Olog</w:t>
+      </w:r>
+      <w:proofErr w:type="spellEnd"/>
+      <w:r>
+        <w:t xml:space="preserve"> Version </w:t>
+      </w:r>
+      <w:proofErr w:type="gramStart"/>
+      <w:r>
+        <w:t>2.1.1  Date</w:t>
+      </w:r>
+      <w:proofErr w:type="gramEnd"/>
+      <w:r>
+        <w:t>: 07-Jun-12</w:t>
+      </w:r>
+    </w:p>
+    <w:p>
+      <w:r>
+        <w:tab/>
+        <w:t>Summary of Changes from Previous Version</w:t>
       </w:r>
     </w:p>
     <w:p>
@@ -3500,26 +3497,7 @@
         </w:numPr>
       </w:pPr>
       <w:r>
-        <w:t>view of properties th</w:t>
-      </w:r>
-      <w:r>
-        <w:t xml:space="preserve">at have </w:t>
-      </w:r>
-      <w:proofErr w:type="spellStart"/>
-      <w:r>
-        <w:t>attr</w:t>
-      </w:r>
-      <w:proofErr w:type="spellEnd"/>
-      <w:r>
-        <w:t xml:space="preserve"> "id" and "</w:t>
-      </w:r>
-      <w:proofErr w:type="spellStart"/>
-      <w:r>
-        <w:t>url</w:t>
-      </w:r>
-      <w:proofErr w:type="spellEnd"/>
-      <w:r>
-        <w:t>"</w:t>
+        <w:t>added tag select</w:t>
       </w:r>
     </w:p>
     <w:p>
@@ -3531,6 +3509,37 @@
         </w:numPr>
       </w:pPr>
       <w:r>
+        <w:t>view of properties th</w:t>
+      </w:r>
+      <w:r>
+        <w:t xml:space="preserve">at have </w:t>
+      </w:r>
+      <w:proofErr w:type="spellStart"/>
+      <w:r>
+        <w:t>attr</w:t>
+      </w:r>
+      <w:proofErr w:type="spellEnd"/>
+      <w:r>
+        <w:t xml:space="preserve"> "id" and "</w:t>
+      </w:r>
+      <w:proofErr w:type="spellStart"/>
+      <w:r>
+        <w:t>url</w:t>
+      </w:r>
+      <w:proofErr w:type="spellEnd"/>
+      <w:r>
+        <w:t>"</w:t>
+      </w:r>
+    </w:p>
+    <w:p>
+      <w:pPr>
+        <w:pStyle w:val="ListParagraph"/>
+        <w:numPr>
+          <w:ilvl w:val="0"/>
+          <w:numId w:val="28"/>
+        </w:numPr>
+      </w:pPr>
+      <w:r>
         <w:t xml:space="preserve"> a single entry view</w:t>
       </w:r>
     </w:p>
@@ -3808,6 +3817,7 @@
         </w:numPr>
       </w:pPr>
       <w:r>
+        <w:lastRenderedPageBreak/>
         <w:t>Drag and Drop files to log as attachment</w:t>
       </w:r>
     </w:p>
@@ -3820,7 +3830,6 @@
         </w:numPr>
       </w:pPr>
       <w:r>
-        <w:lastRenderedPageBreak/>
         <w:t>Pagination links added to top of main page</w:t>
       </w:r>
     </w:p>
@@ -7538,27 +7547,14 @@
       <w:r>
         <w:t xml:space="preserve">Table </w:t>
       </w:r>
-      <w:r>
-        <w:fldChar w:fldCharType="begin"/>
-      </w:r>
-      <w:r>
-        <w:instrText xml:space="preserve"> SEQ Table \* ARABIC </w:instrText>
-      </w:r>
-      <w:r>
-        <w:fldChar w:fldCharType="separate"/>
-      </w:r>
-      <w:r>
-        <w:rPr>
-          <w:noProof/>
-        </w:rPr>
-        <w:t>1</w:t>
-      </w:r>
-      <w:r>
-        <w:rPr>
-          <w:noProof/>
-        </w:rPr>
-        <w:fldChar w:fldCharType="end"/>
-      </w:r>
+      <w:fldSimple w:instr=" SEQ Table \* ARABIC ">
+        <w:r>
+          <w:rPr>
+            <w:noProof/>
+          </w:rPr>
+          <w:t>1</w:t>
+        </w:r>
+      </w:fldSimple>
       <w:r>
         <w:t xml:space="preserve"> Definition, Acronyms, and Abbreviations</w:t>
       </w:r>
@@ -11144,6 +11140,165 @@
       <w:pPr>
         <w:pStyle w:val="ListParagraph"/>
         <w:numPr>
+          <w:ilvl w:val="3"/>
+          <w:numId w:val="20"/>
+        </w:numPr>
+        <w:spacing w:after="200" w:line="276" w:lineRule="auto"/>
+        <w:jc w:val="both"/>
+      </w:pPr>
+      <w:r>
+        <w:t xml:space="preserve"> …/</w:t>
+      </w:r>
+      <w:proofErr w:type="spellStart"/>
+      <w:r>
+        <w:t>attachements</w:t>
+      </w:r>
+      <w:proofErr w:type="spellEnd"/>
+      <w:r>
+        <w:t>/{</w:t>
+      </w:r>
+      <w:proofErr w:type="spellStart"/>
+      <w:r>
+        <w:t>logId</w:t>
+      </w:r>
+      <w:proofErr w:type="spellEnd"/>
+      <w:r>
+        <w:t>}</w:t>
+      </w:r>
+    </w:p>
+    <w:p>
+      <w:pPr>
+        <w:pStyle w:val="ListParagraph"/>
+        <w:numPr>
+          <w:ilvl w:val="4"/>
+          <w:numId w:val="20"/>
+        </w:numPr>
+        <w:spacing w:after="200" w:line="276" w:lineRule="auto"/>
+        <w:jc w:val="both"/>
+      </w:pPr>
+      <w:r>
+        <w:t>GET =&gt; list of attachments to log id</w:t>
+      </w:r>
+    </w:p>
+    <w:p>
+      <w:pPr>
+        <w:pStyle w:val="ListParagraph"/>
+        <w:numPr>
+          <w:ilvl w:val="4"/>
+          <w:numId w:val="20"/>
+        </w:numPr>
+        <w:spacing w:after="200" w:line="276" w:lineRule="auto"/>
+        <w:jc w:val="both"/>
+      </w:pPr>
+      <w:r>
+        <w:t>POST =&gt; post attachment to log id</w:t>
+      </w:r>
+    </w:p>
+    <w:p>
+      <w:pPr>
+        <w:pStyle w:val="ListParagraph"/>
+        <w:numPr>
+          <w:ilvl w:val="3"/>
+          <w:numId w:val="20"/>
+        </w:numPr>
+        <w:spacing w:after="200" w:line="276" w:lineRule="auto"/>
+        <w:jc w:val="both"/>
+      </w:pPr>
+      <w:r>
+        <w:t xml:space="preserve"> …/attachments/{</w:t>
+      </w:r>
+      <w:proofErr w:type="spellStart"/>
+      <w:r>
+        <w:t>logId</w:t>
+      </w:r>
+      <w:proofErr w:type="spellEnd"/>
+      <w:r>
+        <w:t>}/{filename}</w:t>
+      </w:r>
+    </w:p>
+    <w:p>
+      <w:pPr>
+        <w:pStyle w:val="ListParagraph"/>
+        <w:numPr>
+          <w:ilvl w:val="4"/>
+          <w:numId w:val="20"/>
+        </w:numPr>
+        <w:spacing w:after="200" w:line="276" w:lineRule="auto"/>
+        <w:jc w:val="both"/>
+      </w:pPr>
+      <w:r>
+        <w:lastRenderedPageBreak/>
+        <w:t>GET =&gt; get file attached to log</w:t>
+      </w:r>
+    </w:p>
+    <w:p>
+      <w:pPr>
+        <w:pStyle w:val="ListParagraph"/>
+        <w:numPr>
+          <w:ilvl w:val="4"/>
+          <w:numId w:val="20"/>
+        </w:numPr>
+        <w:spacing w:after="200" w:line="276" w:lineRule="auto"/>
+        <w:jc w:val="both"/>
+      </w:pPr>
+      <w:r>
+        <w:t>PUT =&gt; replace file attached to log</w:t>
+      </w:r>
+    </w:p>
+    <w:p>
+      <w:pPr>
+        <w:pStyle w:val="ListParagraph"/>
+        <w:numPr>
+          <w:ilvl w:val="4"/>
+          <w:numId w:val="20"/>
+        </w:numPr>
+        <w:spacing w:after="200" w:line="276" w:lineRule="auto"/>
+        <w:jc w:val="both"/>
+      </w:pPr>
+      <w:r>
+        <w:t>DELETE =&gt; delete file attached to log</w:t>
+      </w:r>
+    </w:p>
+    <w:p>
+      <w:pPr>
+        <w:pStyle w:val="ListParagraph"/>
+        <w:numPr>
+          <w:ilvl w:val="3"/>
+          <w:numId w:val="20"/>
+        </w:numPr>
+        <w:spacing w:after="200" w:line="276" w:lineRule="auto"/>
+        <w:jc w:val="both"/>
+      </w:pPr>
+      <w:r>
+        <w:t xml:space="preserve"> …/attachments/{</w:t>
+      </w:r>
+      <w:proofErr w:type="spellStart"/>
+      <w:r>
+        <w:t>logId</w:t>
+      </w:r>
+      <w:proofErr w:type="spellEnd"/>
+      <w:r>
+        <w:t>}/{filename}:thumbnail</w:t>
+      </w:r>
+    </w:p>
+    <w:p>
+      <w:pPr>
+        <w:pStyle w:val="ListParagraph"/>
+        <w:numPr>
+          <w:ilvl w:val="4"/>
+          <w:numId w:val="20"/>
+        </w:numPr>
+        <w:spacing w:after="200" w:line="276" w:lineRule="auto"/>
+        <w:jc w:val="both"/>
+      </w:pPr>
+      <w:r>
+        <w:t>GET =&gt; get thumbnail of file attached to log</w:t>
+      </w:r>
+    </w:p>
+    <w:p>
+      <w:pPr>
+        <w:pStyle w:val="ListParagraph"/>
+        <w:numPr>
           <w:ilvl w:val="1"/>
           <w:numId w:val="20"/>
         </w:numPr>
@@ -11187,7 +11342,6 @@
         <w:jc w:val="both"/>
       </w:pPr>
       <w:r>
-        <w:lastRenderedPageBreak/>
         <w:t>A WEBDAV service exposed through Jackrabbit will be used as an interface to upload/download attachments.  File structure will be; directories are named based upon the log entry id, thumbnails are in the directory “thumbnail”, and then sub-directories based upon log entry id.</w:t>
       </w:r>
     </w:p>
@@ -11331,6 +11485,7 @@
       </w:pPr>
       <w:proofErr w:type="spellStart"/>
       <w:r>
+        <w:lastRenderedPageBreak/>
         <w:t>CakePHP</w:t>
       </w:r>
       <w:proofErr w:type="spellEnd"/>
@@ -11932,7 +12087,7 @@
         <w:sz w:val="20"/>
         <w:szCs w:val="20"/>
       </w:rPr>
-      <w:t>36</w:t>
+      <w:t>37</w:t>
     </w:r>
     <w:r>
       <w:rPr>
@@ -12060,14 +12215,27 @@
     <w:r>
       <w:tab/>
     </w:r>
-    <w:fldSimple w:instr=" FILENAME   \* MERGEFORMAT ">
-      <w:r>
-        <w:rPr>
-          <w:noProof/>
-        </w:rPr>
-        <w:t>Document2</w:t>
-      </w:r>
-    </w:fldSimple>
+    <w:r>
+      <w:fldChar w:fldCharType="begin"/>
+    </w:r>
+    <w:r>
+      <w:instrText xml:space="preserve"> FILENAME   \* MERGEFORMAT </w:instrText>
+    </w:r>
+    <w:r>
+      <w:fldChar w:fldCharType="separate"/>
+    </w:r>
+    <w:r>
+      <w:rPr>
+        <w:noProof/>
+      </w:rPr>
+      <w:t>Document2</w:t>
+    </w:r>
+    <w:r>
+      <w:rPr>
+        <w:noProof/>
+      </w:rPr>
+      <w:fldChar w:fldCharType="end"/>
+    </w:r>
     <w:r>
       <w:t xml:space="preserve">  </w:t>
     </w:r>
@@ -21018,8 +21186,9 @@
     <w:panose1 w:val="020B0604030504040204"/>
     <w:charset w:val="00"/>
     <w:family w:val="swiss"/>
+    <w:notTrueType/>
     <w:pitch w:val="variable"/>
-    <w:sig w:usb0="E1002EFF" w:usb1="C000605B" w:usb2="00000029" w:usb3="00000000" w:csb0="000101FF" w:csb1="00000000"/>
+    <w:sig w:usb0="00000003" w:usb1="00000000" w:usb2="00000000" w:usb3="00000000" w:csb0="00000001" w:csb1="00000000"/>
   </w:font>
   <w:font w:name="Arial Narrow">
     <w:panose1 w:val="020B0606020202030204"/>
@@ -21051,6 +21220,7 @@
     <w:rsid w:val="004D00EA"/>
     <w:rsid w:val="004E4E97"/>
     <w:rsid w:val="005C7A10"/>
+    <w:rsid w:val="00682790"/>
     <w:rsid w:val="00832B72"/>
     <w:rsid w:val="00876692"/>
     <w:rsid w:val="008A1DFD"/>
@@ -21826,6 +21996,19 @@
 </file>
 
 <file path=customXml/item3.xml><?xml version="1.0" encoding="utf-8"?>
+<p:properties xmlns:p="http://schemas.microsoft.com/office/2006/metadata/properties" xmlns:xsi="http://www.w3.org/2001/XMLSchema-instance">
+  <documentManagement>
+    <Document_x0020_Number xmlns="f6dce8c0-6a59-4453-abdb-9ba97790598e">1748</Document_x0020_Number>
+    <Formatted_x0020_Sequence_x0020_Number xmlns="51b9806a-5185-426e-8026-9f8401f8c974">000192</Formatted_x0020_Sequence_x0020_Number>
+    <WBS_x0020_Abbreviation xmlns="51b9806a-5185-426e-8026-9f8401f8c974">Z00000</WBS_x0020_Abbreviation>
+    <Tags xmlns="51b9806a-5185-426e-8026-9f8401f8c974"/>
+    <Identifier xmlns="51b9806a-5185-426e-8026-9f8401f8c974">AD</Identifier>
+    <Formatted_x0020_Revision xmlns="51b9806a-5185-426e-8026-9f8401f8c974">001</Formatted_x0020_Revision>
+  </documentManagement>
+</p:properties>
+</file>
+
+<file path=customXml/item4.xml><?xml version="1.0" encoding="utf-8"?>
 <ct:contentTypeSchema xmlns:ct="http://schemas.microsoft.com/office/2006/metadata/contentType" xmlns:ma="http://schemas.microsoft.com/office/2006/metadata/properties/metaAttributes" ct:_="" ma:_="" ma:contentTypeName="Controlled Document" ma:contentTypeID="0x0101005B1FD2F7289FF44494593DF6B04CC580" ma:contentTypeVersion="28" ma:contentTypeDescription="Create a new document." ma:contentTypeScope="" ma:versionID="e6c8d34173b52fe567da0d363e8c8401">
   <xsd:schema xmlns:xsd="http://www.w3.org/2001/XMLSchema" xmlns:xs="http://www.w3.org/2001/XMLSchema" xmlns:p="http://schemas.microsoft.com/office/2006/metadata/properties" xmlns:ns4="f6dce8c0-6a59-4453-abdb-9ba97790598e" xmlns:ns5="51b9806a-5185-426e-8026-9f8401f8c974" targetNamespace="http://schemas.microsoft.com/office/2006/metadata/properties" ma:root="true" ma:fieldsID="8cb569d33e91fd22b131ff2a4a6e2f9f" ns4:_="" ns5:_="">
     <xsd:import namespace="f6dce8c0-6a59-4453-abdb-9ba97790598e"/>
@@ -22000,19 +22183,6 @@
 </ct:contentTypeSchema>
 </file>
 
-<file path=customXml/item4.xml><?xml version="1.0" encoding="utf-8"?>
-<p:properties xmlns:p="http://schemas.microsoft.com/office/2006/metadata/properties" xmlns:xsi="http://www.w3.org/2001/XMLSchema-instance">
-  <documentManagement>
-    <Document_x0020_Number xmlns="f6dce8c0-6a59-4453-abdb-9ba97790598e">1748</Document_x0020_Number>
-    <Formatted_x0020_Sequence_x0020_Number xmlns="51b9806a-5185-426e-8026-9f8401f8c974">000192</Formatted_x0020_Sequence_x0020_Number>
-    <WBS_x0020_Abbreviation xmlns="51b9806a-5185-426e-8026-9f8401f8c974">Z00000</WBS_x0020_Abbreviation>
-    <Tags xmlns="51b9806a-5185-426e-8026-9f8401f8c974"/>
-    <Identifier xmlns="51b9806a-5185-426e-8026-9f8401f8c974">AD</Identifier>
-    <Formatted_x0020_Revision xmlns="51b9806a-5185-426e-8026-9f8401f8c974">001</Formatted_x0020_Revision>
-  </documentManagement>
-</p:properties>
-</file>
-
 <file path=customXml/item5.xml><?xml version="1.0" encoding="utf-8"?>
 <b:Sources xmlns:b="http://schemas.openxmlformats.org/officeDocument/2006/bibliography" xmlns="http://schemas.openxmlformats.org/officeDocument/2006/bibliography" SelectedStyle="\APA.XSL" StyleName="APA"/>
 </file>
@@ -22034,6 +22204,16 @@
 </file>
 
 <file path=customXml/itemProps3.xml><?xml version="1.0" encoding="utf-8"?>
+<ds:datastoreItem xmlns:ds="http://schemas.openxmlformats.org/officeDocument/2006/customXml" ds:itemID="{FB7DECCD-C5BE-4F5D-9C73-A44898F16C12}">
+  <ds:schemaRefs>
+    <ds:schemaRef ds:uri="http://schemas.microsoft.com/office/2006/metadata/properties"/>
+    <ds:schemaRef ds:uri="f6dce8c0-6a59-4453-abdb-9ba97790598e"/>
+    <ds:schemaRef ds:uri="51b9806a-5185-426e-8026-9f8401f8c974"/>
+  </ds:schemaRefs>
+</ds:datastoreItem>
+</file>
+
+<file path=customXml/itemProps4.xml><?xml version="1.0" encoding="utf-8"?>
 <ds:datastoreItem xmlns:ds="http://schemas.openxmlformats.org/officeDocument/2006/customXml" ds:itemID="{CDA8BE01-3595-4F27-A9F9-09FAE91360AD}">
   <ds:schemaRefs>
     <ds:schemaRef ds:uri="http://schemas.microsoft.com/office/2006/metadata/contentType"/>
@@ -22052,18 +22232,8 @@
 </ds:datastoreItem>
 </file>
 
-<file path=customXml/itemProps4.xml><?xml version="1.0" encoding="utf-8"?>
-<ds:datastoreItem xmlns:ds="http://schemas.openxmlformats.org/officeDocument/2006/customXml" ds:itemID="{FB7DECCD-C5BE-4F5D-9C73-A44898F16C12}">
-  <ds:schemaRefs>
-    <ds:schemaRef ds:uri="http://schemas.microsoft.com/office/2006/metadata/properties"/>
-    <ds:schemaRef ds:uri="f6dce8c0-6a59-4453-abdb-9ba97790598e"/>
-    <ds:schemaRef ds:uri="51b9806a-5185-426e-8026-9f8401f8c974"/>
-  </ds:schemaRefs>
-</ds:datastoreItem>
-</file>
-
 <file path=customXml/itemProps5.xml><?xml version="1.0" encoding="utf-8"?>
-<ds:datastoreItem xmlns:ds="http://schemas.openxmlformats.org/officeDocument/2006/customXml" ds:itemID="{1C7CB428-12E7-4157-B371-3421BF6B04C3}">
+<ds:datastoreItem xmlns:ds="http://schemas.openxmlformats.org/officeDocument/2006/customXml" ds:itemID="{DE492DB6-3B71-4592-92EC-C774FA52265A}">
   <ds:schemaRefs>
     <ds:schemaRef ds:uri="http://schemas.openxmlformats.org/officeDocument/2006/bibliography"/>
   </ds:schemaRefs>

</xml_diff>

<commit_message>
updated docs for 2.2.1 release
</commit_message>
<xml_diff>
--- a/doc/Release Notes and Manuals.docx
+++ b/doc/Release Notes and Manuals.docx
@@ -224,7 +224,7 @@
             <v:path o:extrusionok="f" gradientshapeok="t" o:connecttype="rect"/>
             <o:lock v:ext="edit" aspectratio="t"/>
           </v:shapetype>
-          <v:shape id="_x0000_i1025" type="#_x0000_t75" alt="Microsoft Office Signature Line..." style="width:193pt;height:95pt">
+          <v:shape id="_x0000_i1025" type="#_x0000_t75" alt="Microsoft Office Signature Line..." style="width:192.85pt;height:95.15pt">
             <v:imagedata r:id="rId13" o:title=""/>
             <o:lock v:ext="edit" ungrouping="t" rotation="t" cropping="t" verticies="t" text="t" grouping="t"/>
             <o:signatureline v:ext="edit" id="{7D66EF33-0054-4186-A3F3-702E07664D89}" provid="{00000000-0000-0000-0000-000000000000}" o:suggestedsigner="Robert Gaul" o:suggestedsigner2="Software Engineer I" o:suggestedsigneremail="gaul@frib.msu.edu" issignatureline="t"/>
@@ -248,7 +248,7 @@
           <w:szCs w:val="28"/>
         </w:rPr>
         <w:pict w14:anchorId="48834590">
-          <v:shape id="_x0000_i1026" type="#_x0000_t75" alt="Microsoft Office Signature Line..." style="width:193pt;height:95pt">
+          <v:shape id="_x0000_i1026" type="#_x0000_t75" alt="Microsoft Office Signature Line..." style="width:192.85pt;height:95.15pt">
             <v:imagedata r:id="rId14" o:title=""/>
             <o:lock v:ext="edit" ungrouping="t" rotation="t" cropping="t" verticies="t" text="t" grouping="t"/>
             <o:signatureline v:ext="edit" id="{C8CDD3C1-B017-4FA7-9B3A-0A613574BC98}" provid="{00000000-0000-0000-0000-000000000000}" o:suggestedsigner="Sheng Peng" o:suggestedsigner2="Controls &amp; Computing Department Manager" o:suggestedsigneremail="PengS@frib.msu.edu" issignatureline="t"/>
@@ -288,7 +288,7 @@
       </w:pPr>
       <w:r>
         <w:pict w14:anchorId="04E82C68">
-          <v:shape id="_x0000_i1027" type="#_x0000_t75" alt="Microsoft Office Signature Line..." style="width:193pt;height:95pt">
+          <v:shape id="_x0000_i1027" type="#_x0000_t75" alt="Microsoft Office Signature Line..." style="width:192.85pt;height:95.15pt">
             <v:imagedata r:id="rId15" o:title=""/>
             <o:lock v:ext="edit" ungrouping="t" rotation="t" cropping="t" verticies="t" text="t" grouping="t"/>
             <o:signatureline v:ext="edit" id="{5FAE97A9-41A6-4150-BC96-AA69F1729A78}" provid="{00000000-0000-0000-0000-000000000000}" o:suggestedsigner="Eric Berryman" o:suggestedsigner2="Software Engineer II" o:suggestedsigneremail="berryman@nscl.msu.edu" issignatureline="t"/>
@@ -3248,6 +3248,65 @@
           </w:p>
         </w:tc>
       </w:tr>
+      <w:tr>
+        <w:tc>
+          <w:tcPr>
+            <w:tcW w:w="3192" w:type="dxa"/>
+          </w:tcPr>
+          <w:p>
+            <w:pPr>
+              <w:pStyle w:val="TableText"/>
+              <w:rPr>
+                <w:sz w:val="24"/>
+              </w:rPr>
+            </w:pPr>
+            <w:r>
+              <w:rPr>
+                <w:sz w:val="24"/>
+              </w:rPr>
+              <w:t>R004</w:t>
+            </w:r>
+          </w:p>
+        </w:tc>
+        <w:tc>
+          <w:tcPr>
+            <w:tcW w:w="3192" w:type="dxa"/>
+          </w:tcPr>
+          <w:p>
+            <w:pPr>
+              <w:pStyle w:val="TableText"/>
+              <w:rPr>
+                <w:sz w:val="24"/>
+              </w:rPr>
+            </w:pPr>
+            <w:r>
+              <w:rPr>
+                <w:sz w:val="24"/>
+              </w:rPr>
+              <w:t>11 December 2012</w:t>
+            </w:r>
+          </w:p>
+        </w:tc>
+        <w:tc>
+          <w:tcPr>
+            <w:tcW w:w="3192" w:type="dxa"/>
+          </w:tcPr>
+          <w:p>
+            <w:pPr>
+              <w:pStyle w:val="TableText"/>
+              <w:rPr>
+                <w:sz w:val="24"/>
+              </w:rPr>
+            </w:pPr>
+            <w:r>
+              <w:rPr>
+                <w:sz w:val="24"/>
+              </w:rPr>
+              <w:t>Release Notes update</w:t>
+            </w:r>
+          </w:p>
+        </w:tc>
+      </w:tr>
     </w:tbl>
     <w:p>
       <w:bookmarkStart w:id="2" w:name="_Toc246483775"/>
@@ -3337,11 +3396,14 @@
       </w:r>
       <w:proofErr w:type="gramStart"/>
       <w:r>
-        <w:t>2.2.0  Date</w:t>
+        <w:t>2.2.1  Date</w:t>
       </w:r>
       <w:proofErr w:type="gramEnd"/>
       <w:r>
-        <w:t>: 09-Jul-12</w:t>
+        <w:t>: 11-Dec</w:t>
+      </w:r>
+      <w:r>
+        <w:t>-12</w:t>
       </w:r>
     </w:p>
     <w:p>
@@ -3359,7 +3421,7 @@
         </w:numPr>
       </w:pPr>
       <w:r>
-        <w:t>WebDAV was removed</w:t>
+        <w:t>JPA layer added</w:t>
       </w:r>
     </w:p>
     <w:p>
@@ -3371,7 +3433,7 @@
         </w:numPr>
       </w:pPr>
       <w:r>
-        <w:t>Repository was put behind service</w:t>
+        <w:t>Total logs of query added to logs xml</w:t>
       </w:r>
     </w:p>
     <w:p>
@@ -3383,7 +3445,37 @@
         </w:numPr>
       </w:pPr>
       <w:r>
-        <w:t>Added version to client front page</w:t>
+        <w:t xml:space="preserve">Web client pagination updated to use new total logs in logs xml  </w:t>
+      </w:r>
+    </w:p>
+    <w:p/>
+    <w:p>
+      <w:proofErr w:type="spellStart"/>
+      <w:r>
+        <w:t>Olog</w:t>
+      </w:r>
+      <w:proofErr w:type="spellEnd"/>
+      <w:r>
+        <w:t xml:space="preserve"> Version </w:t>
+      </w:r>
+      <w:proofErr w:type="gramStart"/>
+      <w:r>
+        <w:t>2.2.0  Date</w:t>
+      </w:r>
+      <w:proofErr w:type="gramEnd"/>
+      <w:r>
+        <w:t>: 09-Jul-12</w:t>
+      </w:r>
+    </w:p>
+    <w:p>
+      <w:r>
+        <w:tab/>
+        <w:t>Summary of Changes from Prev</w:t>
+      </w:r>
+      <w:bookmarkStart w:id="8" w:name="_GoBack"/>
+      <w:bookmarkEnd w:id="8"/>
+      <w:r>
+        <w:t>ious Version</w:t>
       </w:r>
     </w:p>
     <w:p>
@@ -3395,13 +3487,8 @@
         </w:numPr>
       </w:pPr>
       <w:r>
-        <w:t xml:space="preserve">Added link to “issues”, link defined in </w:t>
-      </w:r>
-      <w:proofErr w:type="spellStart"/>
-      <w:r>
-        <w:t>config</w:t>
-      </w:r>
-      <w:proofErr w:type="spellEnd"/>
+        <w:t>WebDAV was removed</w:t>
+      </w:r>
     </w:p>
     <w:p>
       <w:pPr>
@@ -3412,15 +3499,7 @@
         </w:numPr>
       </w:pPr>
       <w:r>
-        <w:t xml:space="preserve">Changed </w:t>
-      </w:r>
-      <w:proofErr w:type="spellStart"/>
-      <w:r>
-        <w:t>jndi</w:t>
-      </w:r>
-      <w:proofErr w:type="spellEnd"/>
-      <w:r>
-        <w:t xml:space="preserve"> names</w:t>
+        <w:t>Repository was put behind service</w:t>
       </w:r>
     </w:p>
     <w:p>
@@ -3432,21 +3511,7 @@
         </w:numPr>
       </w:pPr>
       <w:r>
-        <w:t xml:space="preserve">Added </w:t>
-      </w:r>
-      <w:r>
-        <w:t>Cross-origin resource sharing</w:t>
-      </w:r>
-      <w:r>
-        <w:t xml:space="preserve"> (</w:t>
-      </w:r>
-      <w:proofErr w:type="spellStart"/>
-      <w:r>
-        <w:t>Cors</w:t>
-      </w:r>
-      <w:proofErr w:type="spellEnd"/>
-      <w:r>
-        <w:t>) to service</w:t>
+        <w:t>Added version to client front page</w:t>
       </w:r>
     </w:p>
     <w:p>
@@ -3458,35 +3523,13 @@
         </w:numPr>
       </w:pPr>
       <w:r>
-        <w:t>Put the making of thumbnails behind the service</w:t>
-      </w:r>
-      <w:bookmarkStart w:id="8" w:name="_GoBack"/>
-      <w:bookmarkEnd w:id="8"/>
-    </w:p>
-    <w:p/>
-    <w:p>
+        <w:t xml:space="preserve">Added link to “issues”, link defined in </w:t>
+      </w:r>
       <w:proofErr w:type="spellStart"/>
       <w:r>
-        <w:t>Olog</w:t>
+        <w:t>config</w:t>
       </w:r>
       <w:proofErr w:type="spellEnd"/>
-      <w:r>
-        <w:t xml:space="preserve"> Version </w:t>
-      </w:r>
-      <w:proofErr w:type="gramStart"/>
-      <w:r>
-        <w:t>2.1.1  Date</w:t>
-      </w:r>
-      <w:proofErr w:type="gramEnd"/>
-      <w:r>
-        <w:t>: 07-Jun-12</w:t>
-      </w:r>
-    </w:p>
-    <w:p>
-      <w:r>
-        <w:tab/>
-        <w:t>Summary of Changes from Previous Version</w:t>
-      </w:r>
     </w:p>
     <w:p>
       <w:pPr>
@@ -3497,7 +3540,15 @@
         </w:numPr>
       </w:pPr>
       <w:r>
-        <w:t>added tag select</w:t>
+        <w:t xml:space="preserve">Changed </w:t>
+      </w:r>
+      <w:proofErr w:type="spellStart"/>
+      <w:r>
+        <w:t>jndi</w:t>
+      </w:r>
+      <w:proofErr w:type="spellEnd"/>
+      <w:r>
+        <w:t xml:space="preserve"> names</w:t>
       </w:r>
     </w:p>
     <w:p>
@@ -3509,26 +3560,21 @@
         </w:numPr>
       </w:pPr>
       <w:r>
-        <w:t>view of properties th</w:t>
-      </w:r>
-      <w:r>
-        <w:t xml:space="preserve">at have </w:t>
+        <w:t xml:space="preserve">Added </w:t>
+      </w:r>
+      <w:r>
+        <w:t>Cross-origin resource sharing</w:t>
+      </w:r>
+      <w:r>
+        <w:t xml:space="preserve"> (</w:t>
       </w:r>
       <w:proofErr w:type="spellStart"/>
       <w:r>
-        <w:t>attr</w:t>
+        <w:t>Cors</w:t>
       </w:r>
       <w:proofErr w:type="spellEnd"/>
       <w:r>
-        <w:t xml:space="preserve"> "id" and "</w:t>
-      </w:r>
-      <w:proofErr w:type="spellStart"/>
-      <w:r>
-        <w:t>url</w:t>
-      </w:r>
-      <w:proofErr w:type="spellEnd"/>
-      <w:r>
-        <w:t>"</w:t>
+        <w:t>) to service</w:t>
       </w:r>
     </w:p>
     <w:p>
@@ -3540,6 +3586,86 @@
         </w:numPr>
       </w:pPr>
       <w:r>
+        <w:t>Put the making of thumbnails behind the service</w:t>
+      </w:r>
+    </w:p>
+    <w:p/>
+    <w:p>
+      <w:proofErr w:type="spellStart"/>
+      <w:r>
+        <w:t>Olog</w:t>
+      </w:r>
+      <w:proofErr w:type="spellEnd"/>
+      <w:r>
+        <w:t xml:space="preserve"> Version </w:t>
+      </w:r>
+      <w:proofErr w:type="gramStart"/>
+      <w:r>
+        <w:t>2.1.1  Date</w:t>
+      </w:r>
+      <w:proofErr w:type="gramEnd"/>
+      <w:r>
+        <w:t>: 07-Jun-12</w:t>
+      </w:r>
+    </w:p>
+    <w:p>
+      <w:r>
+        <w:tab/>
+        <w:t>Summary of Changes from Previous Version</w:t>
+      </w:r>
+    </w:p>
+    <w:p>
+      <w:pPr>
+        <w:pStyle w:val="ListParagraph"/>
+        <w:numPr>
+          <w:ilvl w:val="0"/>
+          <w:numId w:val="28"/>
+        </w:numPr>
+      </w:pPr>
+      <w:r>
+        <w:t>added tag select</w:t>
+      </w:r>
+    </w:p>
+    <w:p>
+      <w:pPr>
+        <w:pStyle w:val="ListParagraph"/>
+        <w:numPr>
+          <w:ilvl w:val="0"/>
+          <w:numId w:val="28"/>
+        </w:numPr>
+      </w:pPr>
+      <w:r>
+        <w:t>view of properties th</w:t>
+      </w:r>
+      <w:r>
+        <w:t xml:space="preserve">at have </w:t>
+      </w:r>
+      <w:proofErr w:type="spellStart"/>
+      <w:r>
+        <w:t>attr</w:t>
+      </w:r>
+      <w:proofErr w:type="spellEnd"/>
+      <w:r>
+        <w:t xml:space="preserve"> "id" and "</w:t>
+      </w:r>
+      <w:proofErr w:type="spellStart"/>
+      <w:r>
+        <w:t>url</w:t>
+      </w:r>
+      <w:proofErr w:type="spellEnd"/>
+      <w:r>
+        <w:t>"</w:t>
+      </w:r>
+    </w:p>
+    <w:p>
+      <w:pPr>
+        <w:pStyle w:val="ListParagraph"/>
+        <w:numPr>
+          <w:ilvl w:val="0"/>
+          <w:numId w:val="28"/>
+        </w:numPr>
+      </w:pPr>
+      <w:r>
         <w:t xml:space="preserve"> a single entry view</w:t>
       </w:r>
     </w:p>
@@ -3739,6 +3865,7 @@
     </w:p>
     <w:p>
       <w:r>
+        <w:lastRenderedPageBreak/>
         <w:tab/>
         <w:t>Summary of Changes from Previous Version</w:t>
       </w:r>
@@ -3817,7 +3944,6 @@
         </w:numPr>
       </w:pPr>
       <w:r>
-        <w:lastRenderedPageBreak/>
         <w:t>Drag and Drop files to log as attachment</w:t>
       </w:r>
     </w:p>
@@ -4209,6 +4335,7 @@
         </w:numPr>
       </w:pPr>
       <w:r>
+        <w:lastRenderedPageBreak/>
         <w:t>Authentication and Authorization</w:t>
       </w:r>
     </w:p>
@@ -4267,7 +4394,6 @@
       </w:pPr>
       <w:bookmarkStart w:id="9" w:name="_Toc314732302"/>
       <w:r>
-        <w:lastRenderedPageBreak/>
         <w:t>Web Application</w:t>
       </w:r>
       <w:bookmarkEnd w:id="9"/>
@@ -7547,14 +7673,27 @@
       <w:r>
         <w:t xml:space="preserve">Table </w:t>
       </w:r>
-      <w:fldSimple w:instr=" SEQ Table \* ARABIC ">
-        <w:r>
-          <w:rPr>
-            <w:noProof/>
-          </w:rPr>
-          <w:t>1</w:t>
-        </w:r>
-      </w:fldSimple>
+      <w:r>
+        <w:fldChar w:fldCharType="begin"/>
+      </w:r>
+      <w:r>
+        <w:instrText xml:space="preserve"> SEQ Table \* ARABIC </w:instrText>
+      </w:r>
+      <w:r>
+        <w:fldChar w:fldCharType="separate"/>
+      </w:r>
+      <w:r>
+        <w:rPr>
+          <w:noProof/>
+        </w:rPr>
+        <w:t>1</w:t>
+      </w:r>
+      <w:r>
+        <w:rPr>
+          <w:noProof/>
+        </w:rPr>
+        <w:fldChar w:fldCharType="end"/>
+      </w:r>
       <w:r>
         <w:t xml:space="preserve"> Definition, Acronyms, and Abbreviations</w:t>
       </w:r>
@@ -12033,7 +12172,7 @@
         <w:sz w:val="20"/>
         <w:szCs w:val="20"/>
       </w:rPr>
-      <w:t>4</w:t>
+      <w:t>7</w:t>
     </w:r>
     <w:r>
       <w:rPr>
@@ -12215,27 +12354,14 @@
     <w:r>
       <w:tab/>
     </w:r>
-    <w:r>
-      <w:fldChar w:fldCharType="begin"/>
-    </w:r>
-    <w:r>
-      <w:instrText xml:space="preserve"> FILENAME   \* MERGEFORMAT </w:instrText>
-    </w:r>
-    <w:r>
-      <w:fldChar w:fldCharType="separate"/>
-    </w:r>
-    <w:r>
-      <w:rPr>
-        <w:noProof/>
-      </w:rPr>
-      <w:t>Document2</w:t>
-    </w:r>
-    <w:r>
-      <w:rPr>
-        <w:noProof/>
-      </w:rPr>
-      <w:fldChar w:fldCharType="end"/>
-    </w:r>
+    <w:fldSimple w:instr=" FILENAME   \* MERGEFORMAT ">
+      <w:r>
+        <w:rPr>
+          <w:noProof/>
+        </w:rPr>
+        <w:t>Document2</w:t>
+      </w:r>
+    </w:fldSimple>
     <w:r>
       <w:t xml:space="preserve">  </w:t>
     </w:r>
@@ -21165,7 +21291,7 @@
     <w:charset w:val="00"/>
     <w:family w:val="swiss"/>
     <w:pitch w:val="variable"/>
-    <w:sig w:usb0="E10002FF" w:usb1="4000ACFF" w:usb2="00000009" w:usb3="00000000" w:csb0="0000019F" w:csb1="00000000"/>
+    <w:sig w:usb0="E00002FF" w:usb1="4000ACFF" w:usb2="00000001" w:usb3="00000000" w:csb0="0000019F" w:csb1="00000000"/>
   </w:font>
   <w:font w:name="Cambria">
     <w:panose1 w:val="02040503050406030204"/>
@@ -21228,6 +21354,7 @@
     <w:rsid w:val="009226B8"/>
     <w:rsid w:val="00A0693E"/>
     <w:rsid w:val="00A84A54"/>
+    <w:rsid w:val="00A86AFF"/>
     <w:rsid w:val="00BE7560"/>
     <w:rsid w:val="00D15B5F"/>
     <w:rsid w:val="00EC6779"/>
@@ -21996,19 +22123,6 @@
 </file>
 
 <file path=customXml/item3.xml><?xml version="1.0" encoding="utf-8"?>
-<p:properties xmlns:p="http://schemas.microsoft.com/office/2006/metadata/properties" xmlns:xsi="http://www.w3.org/2001/XMLSchema-instance">
-  <documentManagement>
-    <Document_x0020_Number xmlns="f6dce8c0-6a59-4453-abdb-9ba97790598e">1748</Document_x0020_Number>
-    <Formatted_x0020_Sequence_x0020_Number xmlns="51b9806a-5185-426e-8026-9f8401f8c974">000192</Formatted_x0020_Sequence_x0020_Number>
-    <WBS_x0020_Abbreviation xmlns="51b9806a-5185-426e-8026-9f8401f8c974">Z00000</WBS_x0020_Abbreviation>
-    <Tags xmlns="51b9806a-5185-426e-8026-9f8401f8c974"/>
-    <Identifier xmlns="51b9806a-5185-426e-8026-9f8401f8c974">AD</Identifier>
-    <Formatted_x0020_Revision xmlns="51b9806a-5185-426e-8026-9f8401f8c974">001</Formatted_x0020_Revision>
-  </documentManagement>
-</p:properties>
-</file>
-
-<file path=customXml/item4.xml><?xml version="1.0" encoding="utf-8"?>
 <ct:contentTypeSchema xmlns:ct="http://schemas.microsoft.com/office/2006/metadata/contentType" xmlns:ma="http://schemas.microsoft.com/office/2006/metadata/properties/metaAttributes" ct:_="" ma:_="" ma:contentTypeName="Controlled Document" ma:contentTypeID="0x0101005B1FD2F7289FF44494593DF6B04CC580" ma:contentTypeVersion="28" ma:contentTypeDescription="Create a new document." ma:contentTypeScope="" ma:versionID="e6c8d34173b52fe567da0d363e8c8401">
   <xsd:schema xmlns:xsd="http://www.w3.org/2001/XMLSchema" xmlns:xs="http://www.w3.org/2001/XMLSchema" xmlns:p="http://schemas.microsoft.com/office/2006/metadata/properties" xmlns:ns4="f6dce8c0-6a59-4453-abdb-9ba97790598e" xmlns:ns5="51b9806a-5185-426e-8026-9f8401f8c974" targetNamespace="http://schemas.microsoft.com/office/2006/metadata/properties" ma:root="true" ma:fieldsID="8cb569d33e91fd22b131ff2a4a6e2f9f" ns4:_="" ns5:_="">
     <xsd:import namespace="f6dce8c0-6a59-4453-abdb-9ba97790598e"/>
@@ -22183,6 +22297,19 @@
 </ct:contentTypeSchema>
 </file>
 
+<file path=customXml/item4.xml><?xml version="1.0" encoding="utf-8"?>
+<p:properties xmlns:p="http://schemas.microsoft.com/office/2006/metadata/properties" xmlns:xsi="http://www.w3.org/2001/XMLSchema-instance">
+  <documentManagement>
+    <Document_x0020_Number xmlns="f6dce8c0-6a59-4453-abdb-9ba97790598e">1748</Document_x0020_Number>
+    <Formatted_x0020_Sequence_x0020_Number xmlns="51b9806a-5185-426e-8026-9f8401f8c974">000192</Formatted_x0020_Sequence_x0020_Number>
+    <WBS_x0020_Abbreviation xmlns="51b9806a-5185-426e-8026-9f8401f8c974">Z00000</WBS_x0020_Abbreviation>
+    <Tags xmlns="51b9806a-5185-426e-8026-9f8401f8c974"/>
+    <Identifier xmlns="51b9806a-5185-426e-8026-9f8401f8c974">AD</Identifier>
+    <Formatted_x0020_Revision xmlns="51b9806a-5185-426e-8026-9f8401f8c974">001</Formatted_x0020_Revision>
+  </documentManagement>
+</p:properties>
+</file>
+
 <file path=customXml/item5.xml><?xml version="1.0" encoding="utf-8"?>
 <b:Sources xmlns:b="http://schemas.openxmlformats.org/officeDocument/2006/bibliography" xmlns="http://schemas.openxmlformats.org/officeDocument/2006/bibliography" SelectedStyle="\APA.XSL" StyleName="APA"/>
 </file>
@@ -22204,16 +22331,6 @@
 </file>
 
 <file path=customXml/itemProps3.xml><?xml version="1.0" encoding="utf-8"?>
-<ds:datastoreItem xmlns:ds="http://schemas.openxmlformats.org/officeDocument/2006/customXml" ds:itemID="{FB7DECCD-C5BE-4F5D-9C73-A44898F16C12}">
-  <ds:schemaRefs>
-    <ds:schemaRef ds:uri="http://schemas.microsoft.com/office/2006/metadata/properties"/>
-    <ds:schemaRef ds:uri="f6dce8c0-6a59-4453-abdb-9ba97790598e"/>
-    <ds:schemaRef ds:uri="51b9806a-5185-426e-8026-9f8401f8c974"/>
-  </ds:schemaRefs>
-</ds:datastoreItem>
-</file>
-
-<file path=customXml/itemProps4.xml><?xml version="1.0" encoding="utf-8"?>
 <ds:datastoreItem xmlns:ds="http://schemas.openxmlformats.org/officeDocument/2006/customXml" ds:itemID="{CDA8BE01-3595-4F27-A9F9-09FAE91360AD}">
   <ds:schemaRefs>
     <ds:schemaRef ds:uri="http://schemas.microsoft.com/office/2006/metadata/contentType"/>
@@ -22232,8 +22349,18 @@
 </ds:datastoreItem>
 </file>
 
+<file path=customXml/itemProps4.xml><?xml version="1.0" encoding="utf-8"?>
+<ds:datastoreItem xmlns:ds="http://schemas.openxmlformats.org/officeDocument/2006/customXml" ds:itemID="{FB7DECCD-C5BE-4F5D-9C73-A44898F16C12}">
+  <ds:schemaRefs>
+    <ds:schemaRef ds:uri="http://schemas.microsoft.com/office/2006/metadata/properties"/>
+    <ds:schemaRef ds:uri="f6dce8c0-6a59-4453-abdb-9ba97790598e"/>
+    <ds:schemaRef ds:uri="51b9806a-5185-426e-8026-9f8401f8c974"/>
+  </ds:schemaRefs>
+</ds:datastoreItem>
+</file>
+
 <file path=customXml/itemProps5.xml><?xml version="1.0" encoding="utf-8"?>
-<ds:datastoreItem xmlns:ds="http://schemas.openxmlformats.org/officeDocument/2006/customXml" ds:itemID="{DE492DB6-3B71-4592-92EC-C774FA52265A}">
+<ds:datastoreItem xmlns:ds="http://schemas.openxmlformats.org/officeDocument/2006/customXml" ds:itemID="{F6BC66D2-4B2B-4129-917E-9C103758D502}">
   <ds:schemaRefs>
     <ds:schemaRef ds:uri="http://schemas.openxmlformats.org/officeDocument/2006/bibliography"/>
   </ds:schemaRefs>

</xml_diff>

<commit_message>
updated Release Notes and Manuals.docx
</commit_message>
<xml_diff>
--- a/doc/Release Notes and Manuals.docx
+++ b/doc/Release Notes and Manuals.docx
@@ -224,7 +224,7 @@
             <v:path o:extrusionok="f" gradientshapeok="t" o:connecttype="rect"/>
             <o:lock v:ext="edit" aspectratio="t"/>
           </v:shapetype>
-          <v:shape id="_x0000_i1025" type="#_x0000_t75" alt="Microsoft Office Signature Line..." style="width:192.85pt;height:95.15pt">
+          <v:shape id="_x0000_i1025" type="#_x0000_t75" alt="Microsoft Office Signature Line..." style="width:193.2pt;height:94.8pt">
             <v:imagedata r:id="rId13" o:title=""/>
             <o:lock v:ext="edit" ungrouping="t" rotation="t" cropping="t" verticies="t" text="t" grouping="t"/>
             <o:signatureline v:ext="edit" id="{7D66EF33-0054-4186-A3F3-702E07664D89}" provid="{00000000-0000-0000-0000-000000000000}" o:suggestedsigner="Robert Gaul" o:suggestedsigner2="Software Engineer I" o:suggestedsigneremail="gaul@frib.msu.edu" issignatureline="t"/>
@@ -248,7 +248,7 @@
           <w:szCs w:val="28"/>
         </w:rPr>
         <w:pict w14:anchorId="48834590">
-          <v:shape id="_x0000_i1026" type="#_x0000_t75" alt="Microsoft Office Signature Line..." style="width:192.85pt;height:95.15pt">
+          <v:shape id="_x0000_i1026" type="#_x0000_t75" alt="Microsoft Office Signature Line..." style="width:193.2pt;height:94.8pt">
             <v:imagedata r:id="rId14" o:title=""/>
             <o:lock v:ext="edit" ungrouping="t" rotation="t" cropping="t" verticies="t" text="t" grouping="t"/>
             <o:signatureline v:ext="edit" id="{C8CDD3C1-B017-4FA7-9B3A-0A613574BC98}" provid="{00000000-0000-0000-0000-000000000000}" o:suggestedsigner="Sheng Peng" o:suggestedsigner2="Controls &amp; Computing Department Manager" o:suggestedsigneremail="PengS@frib.msu.edu" issignatureline="t"/>
@@ -288,7 +288,7 @@
       </w:pPr>
       <w:r>
         <w:pict w14:anchorId="04E82C68">
-          <v:shape id="_x0000_i1027" type="#_x0000_t75" alt="Microsoft Office Signature Line..." style="width:192.85pt;height:95.15pt">
+          <v:shape id="_x0000_i1027" type="#_x0000_t75" alt="Microsoft Office Signature Line..." style="width:193.2pt;height:94.8pt">
             <v:imagedata r:id="rId15" o:title=""/>
             <o:lock v:ext="edit" ungrouping="t" rotation="t" cropping="t" verticies="t" text="t" grouping="t"/>
             <o:signatureline v:ext="edit" id="{5FAE97A9-41A6-4150-BC96-AA69F1729A78}" provid="{00000000-0000-0000-0000-000000000000}" o:suggestedsigner="Eric Berryman" o:suggestedsigner2="Software Engineer II" o:suggestedsigneremail="berryman@nscl.msu.edu" issignatureline="t"/>
@@ -3396,14 +3396,17 @@
       </w:r>
       <w:proofErr w:type="gramStart"/>
       <w:r>
-        <w:t>2.2.1  Date</w:t>
+        <w:t>2.2.2  Date</w:t>
       </w:r>
       <w:proofErr w:type="gramEnd"/>
       <w:r>
-        <w:t>: 11-Dec</w:t>
-      </w:r>
-      <w:r>
-        <w:t>-12</w:t>
+        <w:t>: 2</w:t>
+      </w:r>
+      <w:r>
+        <w:t>1-</w:t>
+      </w:r>
+      <w:r>
+        <w:t>Jan-13</w:t>
       </w:r>
     </w:p>
     <w:p>
@@ -3421,7 +3424,15 @@
         </w:numPr>
       </w:pPr>
       <w:r>
-        <w:t>JPA layer added</w:t>
+        <w:t xml:space="preserve">Fixed file search bug and added </w:t>
+      </w:r>
+      <w:proofErr w:type="spellStart"/>
+      <w:r>
+        <w:t>docx</w:t>
+      </w:r>
+      <w:proofErr w:type="spellEnd"/>
+      <w:r>
+        <w:t xml:space="preserve"> search unit test</w:t>
       </w:r>
     </w:p>
     <w:p>
@@ -3433,7 +3444,7 @@
         </w:numPr>
       </w:pPr>
       <w:r>
-        <w:t>Total logs of query added to logs xml</w:t>
+        <w:t>Fixed multiple attributes to property bug</w:t>
       </w:r>
     </w:p>
     <w:p>
@@ -3445,37 +3456,40 @@
         </w:numPr>
       </w:pPr>
       <w:r>
-        <w:t xml:space="preserve">Web client pagination updated to use new total logs in logs xml  </w:t>
-      </w:r>
-    </w:p>
-    <w:p/>
-    <w:p>
-      <w:proofErr w:type="spellStart"/>
-      <w:r>
-        <w:t>Olog</w:t>
-      </w:r>
-      <w:proofErr w:type="spellEnd"/>
-      <w:r>
-        <w:t xml:space="preserve"> Version </w:t>
-      </w:r>
-      <w:proofErr w:type="gramStart"/>
-      <w:r>
-        <w:t>2.2.0  Date</w:t>
-      </w:r>
-      <w:proofErr w:type="gramEnd"/>
-      <w:r>
-        <w:t>: 09-Jul-12</w:t>
-      </w:r>
-    </w:p>
-    <w:p>
-      <w:r>
-        <w:tab/>
-        <w:t>Summary of Changes from Prev</w:t>
+        <w:t>Added</w:t>
       </w:r>
       <w:bookmarkStart w:id="8" w:name="_GoBack"/>
       <w:bookmarkEnd w:id="8"/>
       <w:r>
-        <w:t>ious Version</w:t>
+        <w:t xml:space="preserve"> attachments to log xml</w:t>
+      </w:r>
+      <w:r>
+        <w:t xml:space="preserve">  </w:t>
+      </w:r>
+    </w:p>
+    <w:p/>
+    <w:p>
+      <w:proofErr w:type="spellStart"/>
+      <w:r>
+        <w:t>Olog</w:t>
+      </w:r>
+      <w:proofErr w:type="spellEnd"/>
+      <w:r>
+        <w:t xml:space="preserve"> Version </w:t>
+      </w:r>
+      <w:proofErr w:type="gramStart"/>
+      <w:r>
+        <w:t>2.2.1  Date</w:t>
+      </w:r>
+      <w:proofErr w:type="gramEnd"/>
+      <w:r>
+        <w:t>: 11-Dec-12</w:t>
+      </w:r>
+    </w:p>
+    <w:p>
+      <w:r>
+        <w:tab/>
+        <w:t>Summary of Changes from Previous Version</w:t>
       </w:r>
     </w:p>
     <w:p>
@@ -3487,7 +3501,7 @@
         </w:numPr>
       </w:pPr>
       <w:r>
-        <w:t>WebDAV was removed</w:t>
+        <w:t>JPA layer added</w:t>
       </w:r>
     </w:p>
     <w:p>
@@ -3499,7 +3513,7 @@
         </w:numPr>
       </w:pPr>
       <w:r>
-        <w:t>Repository was put behind service</w:t>
+        <w:t>Total logs of query added to logs xml</w:t>
       </w:r>
     </w:p>
     <w:p>
@@ -3511,7 +3525,32 @@
         </w:numPr>
       </w:pPr>
       <w:r>
-        <w:t>Added version to client front page</w:t>
+        <w:t xml:space="preserve">Web client pagination updated to use new total logs in logs xml  </w:t>
+      </w:r>
+    </w:p>
+    <w:p/>
+    <w:p>
+      <w:proofErr w:type="spellStart"/>
+      <w:r>
+        <w:t>Olog</w:t>
+      </w:r>
+      <w:proofErr w:type="spellEnd"/>
+      <w:r>
+        <w:t xml:space="preserve"> Version </w:t>
+      </w:r>
+      <w:proofErr w:type="gramStart"/>
+      <w:r>
+        <w:t>2.2.0  Date</w:t>
+      </w:r>
+      <w:proofErr w:type="gramEnd"/>
+      <w:r>
+        <w:t>: 09-Jul-12</w:t>
+      </w:r>
+    </w:p>
+    <w:p>
+      <w:r>
+        <w:tab/>
+        <w:t>Summary of Changes from Previous Version</w:t>
       </w:r>
     </w:p>
     <w:p>
@@ -3523,13 +3562,8 @@
         </w:numPr>
       </w:pPr>
       <w:r>
-        <w:t xml:space="preserve">Added link to “issues”, link defined in </w:t>
-      </w:r>
-      <w:proofErr w:type="spellStart"/>
-      <w:r>
-        <w:t>config</w:t>
-      </w:r>
-      <w:proofErr w:type="spellEnd"/>
+        <w:t>WebDAV was removed</w:t>
+      </w:r>
     </w:p>
     <w:p>
       <w:pPr>
@@ -3540,15 +3574,7 @@
         </w:numPr>
       </w:pPr>
       <w:r>
-        <w:t xml:space="preserve">Changed </w:t>
-      </w:r>
-      <w:proofErr w:type="spellStart"/>
-      <w:r>
-        <w:t>jndi</w:t>
-      </w:r>
-      <w:proofErr w:type="spellEnd"/>
-      <w:r>
-        <w:t xml:space="preserve"> names</w:t>
+        <w:t>Repository was put behind service</w:t>
       </w:r>
     </w:p>
     <w:p>
@@ -3560,21 +3586,7 @@
         </w:numPr>
       </w:pPr>
       <w:r>
-        <w:t xml:space="preserve">Added </w:t>
-      </w:r>
-      <w:r>
-        <w:t>Cross-origin resource sharing</w:t>
-      </w:r>
-      <w:r>
-        <w:t xml:space="preserve"> (</w:t>
-      </w:r>
-      <w:proofErr w:type="spellStart"/>
-      <w:r>
-        <w:t>Cors</w:t>
-      </w:r>
-      <w:proofErr w:type="spellEnd"/>
-      <w:r>
-        <w:t>) to service</w:t>
+        <w:t>Added version to client front page</w:t>
       </w:r>
     </w:p>
     <w:p>
@@ -3586,33 +3598,13 @@
         </w:numPr>
       </w:pPr>
       <w:r>
-        <w:t>Put the making of thumbnails behind the service</w:t>
-      </w:r>
-    </w:p>
-    <w:p/>
-    <w:p>
+        <w:t xml:space="preserve">Added link to “issues”, link defined in </w:t>
+      </w:r>
       <w:proofErr w:type="spellStart"/>
       <w:r>
-        <w:t>Olog</w:t>
+        <w:t>config</w:t>
       </w:r>
       <w:proofErr w:type="spellEnd"/>
-      <w:r>
-        <w:t xml:space="preserve"> Version </w:t>
-      </w:r>
-      <w:proofErr w:type="gramStart"/>
-      <w:r>
-        <w:t>2.1.1  Date</w:t>
-      </w:r>
-      <w:proofErr w:type="gramEnd"/>
-      <w:r>
-        <w:t>: 07-Jun-12</w:t>
-      </w:r>
-    </w:p>
-    <w:p>
-      <w:r>
-        <w:tab/>
-        <w:t>Summary of Changes from Previous Version</w:t>
-      </w:r>
     </w:p>
     <w:p>
       <w:pPr>
@@ -3623,7 +3615,15 @@
         </w:numPr>
       </w:pPr>
       <w:r>
-        <w:t>added tag select</w:t>
+        <w:t xml:space="preserve">Changed </w:t>
+      </w:r>
+      <w:proofErr w:type="spellStart"/>
+      <w:r>
+        <w:t>jndi</w:t>
+      </w:r>
+      <w:proofErr w:type="spellEnd"/>
+      <w:r>
+        <w:t xml:space="preserve"> names</w:t>
       </w:r>
     </w:p>
     <w:p>
@@ -3635,26 +3635,21 @@
         </w:numPr>
       </w:pPr>
       <w:r>
-        <w:t>view of properties th</w:t>
-      </w:r>
-      <w:r>
-        <w:t xml:space="preserve">at have </w:t>
+        <w:t xml:space="preserve">Added </w:t>
+      </w:r>
+      <w:r>
+        <w:t>Cross-origin resource sharing</w:t>
+      </w:r>
+      <w:r>
+        <w:t xml:space="preserve"> (</w:t>
       </w:r>
       <w:proofErr w:type="spellStart"/>
       <w:r>
-        <w:t>attr</w:t>
+        <w:t>Cors</w:t>
       </w:r>
       <w:proofErr w:type="spellEnd"/>
       <w:r>
-        <w:t xml:space="preserve"> "id" and "</w:t>
-      </w:r>
-      <w:proofErr w:type="spellStart"/>
-      <w:r>
-        <w:t>url</w:t>
-      </w:r>
-      <w:proofErr w:type="spellEnd"/>
-      <w:r>
-        <w:t>"</w:t>
+        <w:t>) to service</w:t>
       </w:r>
     </w:p>
     <w:p>
@@ -3666,6 +3661,86 @@
         </w:numPr>
       </w:pPr>
       <w:r>
+        <w:t>Put the making of thumbnails behind the service</w:t>
+      </w:r>
+    </w:p>
+    <w:p/>
+    <w:p>
+      <w:proofErr w:type="spellStart"/>
+      <w:r>
+        <w:t>Olog</w:t>
+      </w:r>
+      <w:proofErr w:type="spellEnd"/>
+      <w:r>
+        <w:t xml:space="preserve"> Version </w:t>
+      </w:r>
+      <w:proofErr w:type="gramStart"/>
+      <w:r>
+        <w:t>2.1.1  Date</w:t>
+      </w:r>
+      <w:proofErr w:type="gramEnd"/>
+      <w:r>
+        <w:t>: 07-Jun-12</w:t>
+      </w:r>
+    </w:p>
+    <w:p>
+      <w:r>
+        <w:tab/>
+        <w:t>Summary of Changes from Previous Version</w:t>
+      </w:r>
+    </w:p>
+    <w:p>
+      <w:pPr>
+        <w:pStyle w:val="ListParagraph"/>
+        <w:numPr>
+          <w:ilvl w:val="0"/>
+          <w:numId w:val="28"/>
+        </w:numPr>
+      </w:pPr>
+      <w:r>
+        <w:t>added tag select</w:t>
+      </w:r>
+    </w:p>
+    <w:p>
+      <w:pPr>
+        <w:pStyle w:val="ListParagraph"/>
+        <w:numPr>
+          <w:ilvl w:val="0"/>
+          <w:numId w:val="28"/>
+        </w:numPr>
+      </w:pPr>
+      <w:r>
+        <w:t>view of properties th</w:t>
+      </w:r>
+      <w:r>
+        <w:t xml:space="preserve">at have </w:t>
+      </w:r>
+      <w:proofErr w:type="spellStart"/>
+      <w:r>
+        <w:t>attr</w:t>
+      </w:r>
+      <w:proofErr w:type="spellEnd"/>
+      <w:r>
+        <w:t xml:space="preserve"> "id" and "</w:t>
+      </w:r>
+      <w:proofErr w:type="spellStart"/>
+      <w:r>
+        <w:t>url</w:t>
+      </w:r>
+      <w:proofErr w:type="spellEnd"/>
+      <w:r>
+        <w:t>"</w:t>
+      </w:r>
+    </w:p>
+    <w:p>
+      <w:pPr>
+        <w:pStyle w:val="ListParagraph"/>
+        <w:numPr>
+          <w:ilvl w:val="0"/>
+          <w:numId w:val="28"/>
+        </w:numPr>
+      </w:pPr>
+      <w:r>
         <w:t xml:space="preserve"> a single entry view</w:t>
       </w:r>
     </w:p>
@@ -3781,6 +3856,7 @@
     </w:p>
     <w:p>
       <w:r>
+        <w:lastRenderedPageBreak/>
         <w:tab/>
         <w:t>Summary of Changes from Previous Version</w:t>
       </w:r>
@@ -3865,7 +3941,6 @@
     </w:p>
     <w:p>
       <w:r>
-        <w:lastRenderedPageBreak/>
         <w:tab/>
         <w:t>Summary of Changes from Previous Version</w:t>
       </w:r>
@@ -4266,6 +4341,7 @@
         <w:ind w:left="1152"/>
       </w:pPr>
       <w:r>
+        <w:lastRenderedPageBreak/>
         <w:t>Features:</w:t>
       </w:r>
     </w:p>
@@ -4335,7 +4411,6 @@
         </w:numPr>
       </w:pPr>
       <w:r>
-        <w:lastRenderedPageBreak/>
         <w:t>Authentication and Authorization</w:t>
       </w:r>
     </w:p>
@@ -4453,6 +4528,7 @@
         <w:rPr>
           <w:noProof/>
         </w:rPr>
+        <w:lastRenderedPageBreak/>
         <w:drawing>
           <wp:inline distT="0" distB="0" distL="0" distR="0" wp14:anchorId="6C2F8FC0" wp14:editId="77AA9CC7">
             <wp:extent cx="5943600" cy="3870325"/>
@@ -4514,7 +4590,6 @@
         <w:rPr>
           <w:noProof/>
         </w:rPr>
-        <w:lastRenderedPageBreak/>
         <w:drawing>
           <wp:inline distT="0" distB="0" distL="0" distR="0" wp14:anchorId="674D6B03" wp14:editId="200F4183">
             <wp:extent cx="5943600" cy="2718435"/>
@@ -4562,6 +4637,7 @@
         <w:rPr>
           <w:noProof/>
         </w:rPr>
+        <w:lastRenderedPageBreak/>
         <w:drawing>
           <wp:inline distT="0" distB="0" distL="0" distR="0" wp14:anchorId="0450F5E4" wp14:editId="30F5E141">
             <wp:extent cx="1228897" cy="1667108"/>
@@ -4764,7 +4840,6 @@
         <w:rPr>
           <w:noProof/>
         </w:rPr>
-        <w:lastRenderedPageBreak/>
         <w:drawing>
           <wp:inline distT="0" distB="0" distL="0" distR="0" wp14:anchorId="6C79AD65" wp14:editId="12FDDEF9">
             <wp:extent cx="5943600" cy="3446145"/>
@@ -4818,6 +4893,7 @@
         <w:jc w:val="both"/>
       </w:pPr>
       <w:r>
+        <w:lastRenderedPageBreak/>
         <w:t>“Description” is the log entry</w:t>
       </w:r>
     </w:p>
@@ -4906,7 +4982,6 @@
         <w:rPr>
           <w:noProof/>
         </w:rPr>
-        <w:lastRenderedPageBreak/>
         <mc:AlternateContent>
           <mc:Choice Requires="wps">
             <w:drawing>
@@ -5052,6 +5127,7 @@
         <w:rPr>
           <w:noProof/>
         </w:rPr>
+        <w:lastRenderedPageBreak/>
         <mc:AlternateContent>
           <mc:Choice Requires="wps">
             <w:drawing>
@@ -5185,7 +5261,6 @@
         <w:rPr>
           <w:noProof/>
         </w:rPr>
-        <w:lastRenderedPageBreak/>
         <w:drawing>
           <wp:inline distT="0" distB="0" distL="0" distR="0" wp14:anchorId="2E90497E" wp14:editId="706038E4">
             <wp:extent cx="2991268" cy="2181530"/>
@@ -5239,6 +5314,7 @@
         <w:rPr>
           <w:noProof/>
         </w:rPr>
+        <w:lastRenderedPageBreak/>
         <w:drawing>
           <wp:inline distT="0" distB="0" distL="0" distR="0" wp14:anchorId="36738607" wp14:editId="08E9967C">
             <wp:extent cx="2953162" cy="2172003"/>
@@ -5424,7 +5500,6 @@
     </w:p>
     <w:p>
       <w:r>
-        <w:lastRenderedPageBreak/>
         <w:t xml:space="preserve">Please note: The applet might ask you to trust it, please ensure that you click the appropriate responses to do so. </w:t>
       </w:r>
     </w:p>
@@ -5438,6 +5513,7 @@
         <w:rPr>
           <w:noProof/>
         </w:rPr>
+        <w:lastRenderedPageBreak/>
         <w:drawing>
           <wp:inline distT="0" distB="0" distL="0" distR="0" wp14:anchorId="3FC87731" wp14:editId="08916F0B">
             <wp:extent cx="3238952" cy="4372586"/>
@@ -7673,27 +7749,14 @@
       <w:r>
         <w:t xml:space="preserve">Table </w:t>
       </w:r>
-      <w:r>
-        <w:fldChar w:fldCharType="begin"/>
-      </w:r>
-      <w:r>
-        <w:instrText xml:space="preserve"> SEQ Table \* ARABIC </w:instrText>
-      </w:r>
-      <w:r>
-        <w:fldChar w:fldCharType="separate"/>
-      </w:r>
-      <w:r>
-        <w:rPr>
-          <w:noProof/>
-        </w:rPr>
-        <w:t>1</w:t>
-      </w:r>
-      <w:r>
-        <w:rPr>
-          <w:noProof/>
-        </w:rPr>
-        <w:fldChar w:fldCharType="end"/>
-      </w:r>
+      <w:fldSimple w:instr=" SEQ Table \* ARABIC ">
+        <w:r>
+          <w:rPr>
+            <w:noProof/>
+          </w:rPr>
+          <w:t>1</w:t>
+        </w:r>
+      </w:fldSimple>
       <w:r>
         <w:t xml:space="preserve"> Definition, Acronyms, and Abbreviations</w:t>
       </w:r>
@@ -12172,7 +12235,7 @@
         <w:sz w:val="20"/>
         <w:szCs w:val="20"/>
       </w:rPr>
-      <w:t>7</w:t>
+      <w:t>4</w:t>
     </w:r>
     <w:r>
       <w:rPr>
@@ -12226,7 +12289,7 @@
         <w:sz w:val="20"/>
         <w:szCs w:val="20"/>
       </w:rPr>
-      <w:t>37</w:t>
+      <w:t>38</w:t>
     </w:r>
     <w:r>
       <w:rPr>
@@ -12354,14 +12417,27 @@
     <w:r>
       <w:tab/>
     </w:r>
-    <w:fldSimple w:instr=" FILENAME   \* MERGEFORMAT ">
-      <w:r>
-        <w:rPr>
-          <w:noProof/>
-        </w:rPr>
-        <w:t>Document2</w:t>
-      </w:r>
-    </w:fldSimple>
+    <w:r>
+      <w:fldChar w:fldCharType="begin"/>
+    </w:r>
+    <w:r>
+      <w:instrText xml:space="preserve"> FILENAME   \* MERGEFORMAT </w:instrText>
+    </w:r>
+    <w:r>
+      <w:fldChar w:fldCharType="separate"/>
+    </w:r>
+    <w:r>
+      <w:rPr>
+        <w:noProof/>
+      </w:rPr>
+      <w:t>Document2</w:t>
+    </w:r>
+    <w:r>
+      <w:rPr>
+        <w:noProof/>
+      </w:rPr>
+      <w:fldChar w:fldCharType="end"/>
+    </w:r>
     <w:r>
       <w:t xml:space="preserve">  </w:t>
     </w:r>
@@ -21339,6 +21415,7 @@
   <w:rsids>
     <w:rsidRoot w:val="00832B72"/>
     <w:rsid w:val="001C6253"/>
+    <w:rsid w:val="00232031"/>
     <w:rsid w:val="002B7F62"/>
     <w:rsid w:val="00421BC4"/>
     <w:rsid w:val="004A1721"/>
@@ -22123,6 +22200,19 @@
 </file>
 
 <file path=customXml/item3.xml><?xml version="1.0" encoding="utf-8"?>
+<p:properties xmlns:p="http://schemas.microsoft.com/office/2006/metadata/properties" xmlns:xsi="http://www.w3.org/2001/XMLSchema-instance">
+  <documentManagement>
+    <Document_x0020_Number xmlns="f6dce8c0-6a59-4453-abdb-9ba97790598e">1748</Document_x0020_Number>
+    <Formatted_x0020_Sequence_x0020_Number xmlns="51b9806a-5185-426e-8026-9f8401f8c974">000192</Formatted_x0020_Sequence_x0020_Number>
+    <WBS_x0020_Abbreviation xmlns="51b9806a-5185-426e-8026-9f8401f8c974">Z00000</WBS_x0020_Abbreviation>
+    <Tags xmlns="51b9806a-5185-426e-8026-9f8401f8c974"/>
+    <Identifier xmlns="51b9806a-5185-426e-8026-9f8401f8c974">AD</Identifier>
+    <Formatted_x0020_Revision xmlns="51b9806a-5185-426e-8026-9f8401f8c974">001</Formatted_x0020_Revision>
+  </documentManagement>
+</p:properties>
+</file>
+
+<file path=customXml/item4.xml><?xml version="1.0" encoding="utf-8"?>
 <ct:contentTypeSchema xmlns:ct="http://schemas.microsoft.com/office/2006/metadata/contentType" xmlns:ma="http://schemas.microsoft.com/office/2006/metadata/properties/metaAttributes" ct:_="" ma:_="" ma:contentTypeName="Controlled Document" ma:contentTypeID="0x0101005B1FD2F7289FF44494593DF6B04CC580" ma:contentTypeVersion="28" ma:contentTypeDescription="Create a new document." ma:contentTypeScope="" ma:versionID="e6c8d34173b52fe567da0d363e8c8401">
   <xsd:schema xmlns:xsd="http://www.w3.org/2001/XMLSchema" xmlns:xs="http://www.w3.org/2001/XMLSchema" xmlns:p="http://schemas.microsoft.com/office/2006/metadata/properties" xmlns:ns4="f6dce8c0-6a59-4453-abdb-9ba97790598e" xmlns:ns5="51b9806a-5185-426e-8026-9f8401f8c974" targetNamespace="http://schemas.microsoft.com/office/2006/metadata/properties" ma:root="true" ma:fieldsID="8cb569d33e91fd22b131ff2a4a6e2f9f" ns4:_="" ns5:_="">
     <xsd:import namespace="f6dce8c0-6a59-4453-abdb-9ba97790598e"/>
@@ -22297,19 +22387,6 @@
 </ct:contentTypeSchema>
 </file>
 
-<file path=customXml/item4.xml><?xml version="1.0" encoding="utf-8"?>
-<p:properties xmlns:p="http://schemas.microsoft.com/office/2006/metadata/properties" xmlns:xsi="http://www.w3.org/2001/XMLSchema-instance">
-  <documentManagement>
-    <Document_x0020_Number xmlns="f6dce8c0-6a59-4453-abdb-9ba97790598e">1748</Document_x0020_Number>
-    <Formatted_x0020_Sequence_x0020_Number xmlns="51b9806a-5185-426e-8026-9f8401f8c974">000192</Formatted_x0020_Sequence_x0020_Number>
-    <WBS_x0020_Abbreviation xmlns="51b9806a-5185-426e-8026-9f8401f8c974">Z00000</WBS_x0020_Abbreviation>
-    <Tags xmlns="51b9806a-5185-426e-8026-9f8401f8c974"/>
-    <Identifier xmlns="51b9806a-5185-426e-8026-9f8401f8c974">AD</Identifier>
-    <Formatted_x0020_Revision xmlns="51b9806a-5185-426e-8026-9f8401f8c974">001</Formatted_x0020_Revision>
-  </documentManagement>
-</p:properties>
-</file>
-
 <file path=customXml/item5.xml><?xml version="1.0" encoding="utf-8"?>
 <b:Sources xmlns:b="http://schemas.openxmlformats.org/officeDocument/2006/bibliography" xmlns="http://schemas.openxmlformats.org/officeDocument/2006/bibliography" SelectedStyle="\APA.XSL" StyleName="APA"/>
 </file>
@@ -22331,6 +22408,16 @@
 </file>
 
 <file path=customXml/itemProps3.xml><?xml version="1.0" encoding="utf-8"?>
+<ds:datastoreItem xmlns:ds="http://schemas.openxmlformats.org/officeDocument/2006/customXml" ds:itemID="{FB7DECCD-C5BE-4F5D-9C73-A44898F16C12}">
+  <ds:schemaRefs>
+    <ds:schemaRef ds:uri="http://schemas.microsoft.com/office/2006/metadata/properties"/>
+    <ds:schemaRef ds:uri="f6dce8c0-6a59-4453-abdb-9ba97790598e"/>
+    <ds:schemaRef ds:uri="51b9806a-5185-426e-8026-9f8401f8c974"/>
+  </ds:schemaRefs>
+</ds:datastoreItem>
+</file>
+
+<file path=customXml/itemProps4.xml><?xml version="1.0" encoding="utf-8"?>
 <ds:datastoreItem xmlns:ds="http://schemas.openxmlformats.org/officeDocument/2006/customXml" ds:itemID="{CDA8BE01-3595-4F27-A9F9-09FAE91360AD}">
   <ds:schemaRefs>
     <ds:schemaRef ds:uri="http://schemas.microsoft.com/office/2006/metadata/contentType"/>
@@ -22349,18 +22436,8 @@
 </ds:datastoreItem>
 </file>
 
-<file path=customXml/itemProps4.xml><?xml version="1.0" encoding="utf-8"?>
-<ds:datastoreItem xmlns:ds="http://schemas.openxmlformats.org/officeDocument/2006/customXml" ds:itemID="{FB7DECCD-C5BE-4F5D-9C73-A44898F16C12}">
-  <ds:schemaRefs>
-    <ds:schemaRef ds:uri="http://schemas.microsoft.com/office/2006/metadata/properties"/>
-    <ds:schemaRef ds:uri="f6dce8c0-6a59-4453-abdb-9ba97790598e"/>
-    <ds:schemaRef ds:uri="51b9806a-5185-426e-8026-9f8401f8c974"/>
-  </ds:schemaRefs>
-</ds:datastoreItem>
-</file>
-
 <file path=customXml/itemProps5.xml><?xml version="1.0" encoding="utf-8"?>
-<ds:datastoreItem xmlns:ds="http://schemas.openxmlformats.org/officeDocument/2006/customXml" ds:itemID="{F6BC66D2-4B2B-4129-917E-9C103758D502}">
+<ds:datastoreItem xmlns:ds="http://schemas.openxmlformats.org/officeDocument/2006/customXml" ds:itemID="{77DA402C-60B8-4226-B9D3-F7F3D0501089}">
   <ds:schemaRefs>
     <ds:schemaRef ds:uri="http://schemas.openxmlformats.org/officeDocument/2006/bibliography"/>
   </ds:schemaRefs>

</xml_diff>

<commit_message>
Fixing property for multiple of the same property
</commit_message>
<xml_diff>
--- a/doc/Release Notes and Manuals.docx
+++ b/doc/Release Notes and Manuals.docx
@@ -3400,13 +3400,7 @@
       </w:r>
       <w:proofErr w:type="gramEnd"/>
       <w:r>
-        <w:t>: 2</w:t>
-      </w:r>
-      <w:r>
-        <w:t>1-</w:t>
-      </w:r>
-      <w:r>
-        <w:t>Jan-13</w:t>
+        <w:t>: 21-Jan-13</w:t>
       </w:r>
     </w:p>
     <w:p>
@@ -3456,15 +3450,21 @@
         </w:numPr>
       </w:pPr>
       <w:r>
-        <w:t>Added</w:t>
+        <w:t>Fixing property for multiple of the same property</w:t>
       </w:r>
       <w:bookmarkStart w:id="8" w:name="_GoBack"/>
       <w:bookmarkEnd w:id="8"/>
-      <w:r>
-        <w:t xml:space="preserve"> attachments to log xml</w:t>
-      </w:r>
-      <w:r>
-        <w:t xml:space="preserve">  </w:t>
+    </w:p>
+    <w:p>
+      <w:pPr>
+        <w:pStyle w:val="ListParagraph"/>
+        <w:numPr>
+          <w:ilvl w:val="0"/>
+          <w:numId w:val="28"/>
+        </w:numPr>
+      </w:pPr>
+      <w:r>
+        <w:t xml:space="preserve">Added attachments to log xml  </w:t>
       </w:r>
     </w:p>
     <w:p/>
@@ -7749,14 +7749,27 @@
       <w:r>
         <w:t xml:space="preserve">Table </w:t>
       </w:r>
-      <w:fldSimple w:instr=" SEQ Table \* ARABIC ">
-        <w:r>
-          <w:rPr>
-            <w:noProof/>
-          </w:rPr>
-          <w:t>1</w:t>
-        </w:r>
-      </w:fldSimple>
+      <w:r>
+        <w:fldChar w:fldCharType="begin"/>
+      </w:r>
+      <w:r>
+        <w:instrText xml:space="preserve"> SEQ Table \* ARABIC </w:instrText>
+      </w:r>
+      <w:r>
+        <w:fldChar w:fldCharType="separate"/>
+      </w:r>
+      <w:r>
+        <w:rPr>
+          <w:noProof/>
+        </w:rPr>
+        <w:t>1</w:t>
+      </w:r>
+      <w:r>
+        <w:rPr>
+          <w:noProof/>
+        </w:rPr>
+        <w:fldChar w:fldCharType="end"/>
+      </w:r>
       <w:r>
         <w:t xml:space="preserve"> Definition, Acronyms, and Abbreviations</w:t>
       </w:r>
@@ -12417,27 +12430,14 @@
     <w:r>
       <w:tab/>
     </w:r>
-    <w:r>
-      <w:fldChar w:fldCharType="begin"/>
-    </w:r>
-    <w:r>
-      <w:instrText xml:space="preserve"> FILENAME   \* MERGEFORMAT </w:instrText>
-    </w:r>
-    <w:r>
-      <w:fldChar w:fldCharType="separate"/>
-    </w:r>
-    <w:r>
-      <w:rPr>
-        <w:noProof/>
-      </w:rPr>
-      <w:t>Document2</w:t>
-    </w:r>
-    <w:r>
-      <w:rPr>
-        <w:noProof/>
-      </w:rPr>
-      <w:fldChar w:fldCharType="end"/>
-    </w:r>
+    <w:fldSimple w:instr=" FILENAME   \* MERGEFORMAT ">
+      <w:r>
+        <w:rPr>
+          <w:noProof/>
+        </w:rPr>
+        <w:t>Document2</w:t>
+      </w:r>
+    </w:fldSimple>
     <w:r>
       <w:t xml:space="preserve">  </w:t>
     </w:r>
@@ -21422,6 +21422,7 @@
     <w:rsid w:val="004B6323"/>
     <w:rsid w:val="004D00EA"/>
     <w:rsid w:val="004E4E97"/>
+    <w:rsid w:val="004F46CC"/>
     <w:rsid w:val="005C7A10"/>
     <w:rsid w:val="00682790"/>
     <w:rsid w:val="00832B72"/>
@@ -22200,19 +22201,6 @@
 </file>
 
 <file path=customXml/item3.xml><?xml version="1.0" encoding="utf-8"?>
-<p:properties xmlns:p="http://schemas.microsoft.com/office/2006/metadata/properties" xmlns:xsi="http://www.w3.org/2001/XMLSchema-instance">
-  <documentManagement>
-    <Document_x0020_Number xmlns="f6dce8c0-6a59-4453-abdb-9ba97790598e">1748</Document_x0020_Number>
-    <Formatted_x0020_Sequence_x0020_Number xmlns="51b9806a-5185-426e-8026-9f8401f8c974">000192</Formatted_x0020_Sequence_x0020_Number>
-    <WBS_x0020_Abbreviation xmlns="51b9806a-5185-426e-8026-9f8401f8c974">Z00000</WBS_x0020_Abbreviation>
-    <Tags xmlns="51b9806a-5185-426e-8026-9f8401f8c974"/>
-    <Identifier xmlns="51b9806a-5185-426e-8026-9f8401f8c974">AD</Identifier>
-    <Formatted_x0020_Revision xmlns="51b9806a-5185-426e-8026-9f8401f8c974">001</Formatted_x0020_Revision>
-  </documentManagement>
-</p:properties>
-</file>
-
-<file path=customXml/item4.xml><?xml version="1.0" encoding="utf-8"?>
 <ct:contentTypeSchema xmlns:ct="http://schemas.microsoft.com/office/2006/metadata/contentType" xmlns:ma="http://schemas.microsoft.com/office/2006/metadata/properties/metaAttributes" ct:_="" ma:_="" ma:contentTypeName="Controlled Document" ma:contentTypeID="0x0101005B1FD2F7289FF44494593DF6B04CC580" ma:contentTypeVersion="28" ma:contentTypeDescription="Create a new document." ma:contentTypeScope="" ma:versionID="e6c8d34173b52fe567da0d363e8c8401">
   <xsd:schema xmlns:xsd="http://www.w3.org/2001/XMLSchema" xmlns:xs="http://www.w3.org/2001/XMLSchema" xmlns:p="http://schemas.microsoft.com/office/2006/metadata/properties" xmlns:ns4="f6dce8c0-6a59-4453-abdb-9ba97790598e" xmlns:ns5="51b9806a-5185-426e-8026-9f8401f8c974" targetNamespace="http://schemas.microsoft.com/office/2006/metadata/properties" ma:root="true" ma:fieldsID="8cb569d33e91fd22b131ff2a4a6e2f9f" ns4:_="" ns5:_="">
     <xsd:import namespace="f6dce8c0-6a59-4453-abdb-9ba97790598e"/>
@@ -22387,6 +22375,19 @@
 </ct:contentTypeSchema>
 </file>
 
+<file path=customXml/item4.xml><?xml version="1.0" encoding="utf-8"?>
+<p:properties xmlns:p="http://schemas.microsoft.com/office/2006/metadata/properties" xmlns:xsi="http://www.w3.org/2001/XMLSchema-instance">
+  <documentManagement>
+    <Document_x0020_Number xmlns="f6dce8c0-6a59-4453-abdb-9ba97790598e">1748</Document_x0020_Number>
+    <Formatted_x0020_Sequence_x0020_Number xmlns="51b9806a-5185-426e-8026-9f8401f8c974">000192</Formatted_x0020_Sequence_x0020_Number>
+    <WBS_x0020_Abbreviation xmlns="51b9806a-5185-426e-8026-9f8401f8c974">Z00000</WBS_x0020_Abbreviation>
+    <Tags xmlns="51b9806a-5185-426e-8026-9f8401f8c974"/>
+    <Identifier xmlns="51b9806a-5185-426e-8026-9f8401f8c974">AD</Identifier>
+    <Formatted_x0020_Revision xmlns="51b9806a-5185-426e-8026-9f8401f8c974">001</Formatted_x0020_Revision>
+  </documentManagement>
+</p:properties>
+</file>
+
 <file path=customXml/item5.xml><?xml version="1.0" encoding="utf-8"?>
 <b:Sources xmlns:b="http://schemas.openxmlformats.org/officeDocument/2006/bibliography" xmlns="http://schemas.openxmlformats.org/officeDocument/2006/bibliography" SelectedStyle="\APA.XSL" StyleName="APA"/>
 </file>
@@ -22408,16 +22409,6 @@
 </file>
 
 <file path=customXml/itemProps3.xml><?xml version="1.0" encoding="utf-8"?>
-<ds:datastoreItem xmlns:ds="http://schemas.openxmlformats.org/officeDocument/2006/customXml" ds:itemID="{FB7DECCD-C5BE-4F5D-9C73-A44898F16C12}">
-  <ds:schemaRefs>
-    <ds:schemaRef ds:uri="http://schemas.microsoft.com/office/2006/metadata/properties"/>
-    <ds:schemaRef ds:uri="f6dce8c0-6a59-4453-abdb-9ba97790598e"/>
-    <ds:schemaRef ds:uri="51b9806a-5185-426e-8026-9f8401f8c974"/>
-  </ds:schemaRefs>
-</ds:datastoreItem>
-</file>
-
-<file path=customXml/itemProps4.xml><?xml version="1.0" encoding="utf-8"?>
 <ds:datastoreItem xmlns:ds="http://schemas.openxmlformats.org/officeDocument/2006/customXml" ds:itemID="{CDA8BE01-3595-4F27-A9F9-09FAE91360AD}">
   <ds:schemaRefs>
     <ds:schemaRef ds:uri="http://schemas.microsoft.com/office/2006/metadata/contentType"/>
@@ -22436,8 +22427,18 @@
 </ds:datastoreItem>
 </file>
 
+<file path=customXml/itemProps4.xml><?xml version="1.0" encoding="utf-8"?>
+<ds:datastoreItem xmlns:ds="http://schemas.openxmlformats.org/officeDocument/2006/customXml" ds:itemID="{FB7DECCD-C5BE-4F5D-9C73-A44898F16C12}">
+  <ds:schemaRefs>
+    <ds:schemaRef ds:uri="http://schemas.microsoft.com/office/2006/metadata/properties"/>
+    <ds:schemaRef ds:uri="f6dce8c0-6a59-4453-abdb-9ba97790598e"/>
+    <ds:schemaRef ds:uri="51b9806a-5185-426e-8026-9f8401f8c974"/>
+  </ds:schemaRefs>
+</ds:datastoreItem>
+</file>
+
 <file path=customXml/itemProps5.xml><?xml version="1.0" encoding="utf-8"?>
-<ds:datastoreItem xmlns:ds="http://schemas.openxmlformats.org/officeDocument/2006/customXml" ds:itemID="{77DA402C-60B8-4226-B9D3-F7F3D0501089}">
+<ds:datastoreItem xmlns:ds="http://schemas.openxmlformats.org/officeDocument/2006/customXml" ds:itemID="{5F0D687F-5958-4602-B79A-15FC4FD6D671}">
   <ds:schemaRefs>
     <ds:schemaRef ds:uri="http://schemas.openxmlformats.org/officeDocument/2006/bibliography"/>
   </ds:schemaRefs>

</xml_diff>